<commit_message>
Update project description and resume
</commit_message>
<xml_diff>
--- a/Resume-Justin-Hsie.docx
+++ b/Resume-Justin-Hsie.docx
@@ -179,7 +179,7 @@
         <w:rPr>
           <w:rFonts w:ascii="Karla Regular" w:eastAsia="Karla Regular" w:hAnsi="Karla Regular" w:cs="Karla Regular"/>
         </w:rPr>
-        <w:t>: Original full-stack CRUD app | React, Redux, PostgreSQL, NodeJS, Express</w:t>
+        <w:t>: Original full-stack CRUD app | React, Redux, NodeJS, Express, PostgreSQL</w:t>
       </w:r>
     </w:p>
     <w:p>
@@ -538,19 +538,20 @@
           <w:rFonts w:ascii="Karla" w:eastAsia="Karla" w:hAnsi="Karla" w:cs="Karla"/>
         </w:rPr>
         <w:tab/>
-      </w:r>
-      <w:r>
-        <w:rPr>
-          <w:rFonts w:ascii="Karla" w:eastAsia="Karla" w:hAnsi="Karla" w:cs="Karla"/>
-        </w:rPr>
-        <w:tab/>
-        <w:t xml:space="preserve">     </w:t>
-      </w:r>
-      <w:r>
-        <w:rPr>
-          <w:rFonts w:ascii="Karla" w:eastAsia="Karla" w:hAnsi="Karla" w:cs="Karla"/>
-        </w:rPr>
-        <w:t xml:space="preserve"> September 2018 - May 2020</w:t>
+        <w:t xml:space="preserve"> </w:t>
+      </w:r>
+      <w:r>
+        <w:rPr>
+          <w:rFonts w:ascii="Karla" w:eastAsia="Karla" w:hAnsi="Karla" w:cs="Karla"/>
+        </w:rPr>
+        <w:tab/>
+        <w:t xml:space="preserve">      </w:t>
+      </w:r>
+      <w:r>
+        <w:rPr>
+          <w:rFonts w:ascii="Karla" w:eastAsia="Karla" w:hAnsi="Karla" w:cs="Karla"/>
+        </w:rPr>
+        <w:t>September 2018 - May 2020</w:t>
       </w:r>
     </w:p>
     <w:p>
@@ -685,7 +686,7 @@
           <w:rFonts w:ascii="Karla" w:eastAsia="Karla" w:hAnsi="Karla" w:cs="Karla"/>
         </w:rPr>
         <w:tab/>
-        <w:t xml:space="preserve">  </w:t>
+        <w:t xml:space="preserve"> </w:t>
       </w:r>
       <w:r>
         <w:rPr>
@@ -697,7 +698,7 @@
         <w:rPr>
           <w:rFonts w:ascii="Karla" w:eastAsia="Karla" w:hAnsi="Karla" w:cs="Karla"/>
         </w:rPr>
-        <w:t>September 2013 - June 2017</w:t>
+        <w:t xml:space="preserve"> September 2013 - June 2017</w:t>
       </w:r>
     </w:p>
     <w:p>
@@ -1127,9 +1128,9 @@
 <file path=word/numbering.xml><?xml version="1.0" encoding="utf-8"?>
 <w:numbering xmlns:wpc="http://schemas.microsoft.com/office/word/2010/wordprocessingCanvas" xmlns:cx="http://schemas.microsoft.com/office/drawing/2014/chartex" xmlns:cx1="http://schemas.microsoft.com/office/drawing/2015/9/8/chartex" xmlns:cx2="http://schemas.microsoft.com/office/drawing/2015/10/21/chartex" xmlns:cx3="http://schemas.microsoft.com/office/drawing/2016/5/9/chartex" xmlns:cx4="http://schemas.microsoft.com/office/drawing/2016/5/10/chartex" xmlns:cx5="http://schemas.microsoft.com/office/drawing/2016/5/11/chartex" xmlns:cx6="http://schemas.microsoft.com/office/drawing/2016/5/12/chartex" xmlns:cx7="http://schemas.microsoft.com/office/drawing/2016/5/13/chartex" xmlns:cx8="http://schemas.microsoft.com/office/drawing/2016/5/14/chartex" xmlns:mc="http://schemas.openxmlformats.org/markup-compatibility/2006" xmlns:aink="http://schemas.microsoft.com/office/drawing/2016/ink" xmlns:am3d="http://schemas.microsoft.com/office/drawing/2017/model3d" xmlns:o="urn:schemas-microsoft-com:office:office" xmlns:r="http://schemas.openxmlformats.org/officeDocument/2006/relationships" xmlns:m="http://schemas.openxmlformats.org/officeDocument/2006/math" xmlns:v="urn:schemas-microsoft-com:vml" xmlns:wp14="http://schemas.microsoft.com/office/word/2010/wordprocessingDrawing" xmlns:wp="http://schemas.openxmlformats.org/drawingml/2006/wordprocessingDrawing" xmlns:w10="urn:schemas-microsoft-com:office:word" xmlns:w="http://schemas.openxmlformats.org/wordprocessingml/2006/main" xmlns:w14="http://schemas.microsoft.com/office/word/2010/wordml" xmlns:w15="http://schemas.microsoft.com/office/word/2012/wordml" xmlns:w16cid="http://schemas.microsoft.com/office/word/2016/wordml/cid" xmlns:w16se="http://schemas.microsoft.com/office/word/2015/wordml/symex" xmlns:wpg="http://schemas.microsoft.com/office/word/2010/wordprocessingGroup" xmlns:wpi="http://schemas.microsoft.com/office/word/2010/wordprocessingInk" xmlns:wne="http://schemas.microsoft.com/office/word/2006/wordml" xmlns:wps="http://schemas.microsoft.com/office/word/2010/wordprocessingShape" mc:Ignorable="w14 w15 w16se w16cid wp14">
   <w:abstractNum w:abstractNumId="0" w15:restartNumberingAfterBreak="0">
-    <w:nsid w:val="32FC3951"/>
+    <w:nsid w:val="005D2FFE"/>
     <w:multiLevelType w:val="multilevel"/>
-    <w:tmpl w:val="33547C5C"/>
+    <w:tmpl w:val="E20EE8DA"/>
     <w:lvl w:ilvl="0">
       <w:start w:val="1"/>
       <w:numFmt w:val="bullet"/>
@@ -1240,9 +1241,9 @@
     </w:lvl>
   </w:abstractNum>
   <w:abstractNum w:abstractNumId="1" w15:restartNumberingAfterBreak="0">
-    <w:nsid w:val="355D01C0"/>
+    <w:nsid w:val="0462492E"/>
     <w:multiLevelType w:val="multilevel"/>
-    <w:tmpl w:val="BB86725C"/>
+    <w:tmpl w:val="6CA8F1A0"/>
     <w:lvl w:ilvl="0">
       <w:start w:val="1"/>
       <w:numFmt w:val="bullet"/>
@@ -1353,9 +1354,9 @@
     </w:lvl>
   </w:abstractNum>
   <w:abstractNum w:abstractNumId="2" w15:restartNumberingAfterBreak="0">
-    <w:nsid w:val="40507CF4"/>
+    <w:nsid w:val="174A179D"/>
     <w:multiLevelType w:val="multilevel"/>
-    <w:tmpl w:val="ED6AC494"/>
+    <w:tmpl w:val="1090D304"/>
     <w:lvl w:ilvl="0">
       <w:start w:val="1"/>
       <w:numFmt w:val="bullet"/>
@@ -1466,9 +1467,9 @@
     </w:lvl>
   </w:abstractNum>
   <w:abstractNum w:abstractNumId="3" w15:restartNumberingAfterBreak="0">
-    <w:nsid w:val="55223360"/>
+    <w:nsid w:val="35F94699"/>
     <w:multiLevelType w:val="multilevel"/>
-    <w:tmpl w:val="309E92B4"/>
+    <w:tmpl w:val="2766EDD8"/>
     <w:lvl w:ilvl="0">
       <w:start w:val="1"/>
       <w:numFmt w:val="bullet"/>
@@ -1579,9 +1580,9 @@
     </w:lvl>
   </w:abstractNum>
   <w:abstractNum w:abstractNumId="4" w15:restartNumberingAfterBreak="0">
-    <w:nsid w:val="60D928E4"/>
+    <w:nsid w:val="3B1E34C9"/>
     <w:multiLevelType w:val="multilevel"/>
-    <w:tmpl w:val="C3309CAA"/>
+    <w:tmpl w:val="9F062D74"/>
     <w:lvl w:ilvl="0">
       <w:start w:val="1"/>
       <w:numFmt w:val="bullet"/>
@@ -1692,9 +1693,9 @@
     </w:lvl>
   </w:abstractNum>
   <w:abstractNum w:abstractNumId="5" w15:restartNumberingAfterBreak="0">
-    <w:nsid w:val="790802A4"/>
+    <w:nsid w:val="7EDB7ECC"/>
     <w:multiLevelType w:val="multilevel"/>
-    <w:tmpl w:val="DB5CE3A2"/>
+    <w:tmpl w:val="4D341F48"/>
     <w:lvl w:ilvl="0">
       <w:start w:val="1"/>
       <w:numFmt w:val="bullet"/>
@@ -1805,22 +1806,22 @@
     </w:lvl>
   </w:abstractNum>
   <w:num w:numId="1">
+    <w:abstractNumId w:val="3"/>
+  </w:num>
+  <w:num w:numId="2">
+    <w:abstractNumId w:val="0"/>
+  </w:num>
+  <w:num w:numId="3">
     <w:abstractNumId w:val="4"/>
   </w:num>
-  <w:num w:numId="2">
-    <w:abstractNumId w:val="3"/>
+  <w:num w:numId="4">
+    <w:abstractNumId w:val="1"/>
   </w:num>
-  <w:num w:numId="3">
+  <w:num w:numId="5">
     <w:abstractNumId w:val="2"/>
   </w:num>
-  <w:num w:numId="4">
+  <w:num w:numId="6">
     <w:abstractNumId w:val="5"/>
-  </w:num>
-  <w:num w:numId="5">
-    <w:abstractNumId w:val="0"/>
-  </w:num>
-  <w:num w:numId="6">
-    <w:abstractNumId w:val="1"/>
   </w:num>
 </w:numbering>
 </file>

</xml_diff>

<commit_message>
Update About and resume
</commit_message>
<xml_diff>
--- a/Resume-Justin-Hsie.docx
+++ b/Resume-Justin-Hsie.docx
@@ -95,55 +95,15 @@
           <w:color w:val="000000" w:themeColor="text1"/>
         </w:rPr>
       </w:pPr>
-      <w:r>
-        <w:rPr>
-          <w:rFonts w:ascii="Palatino Linotype" w:hAnsi="Palatino Linotype" w:cs="Times New Roman"/>
-          <w:color w:val="000000" w:themeColor="text1"/>
-        </w:rPr>
-        <w:fldChar w:fldCharType="begin"/>
-      </w:r>
-      <w:r>
-        <w:rPr>
-          <w:rFonts w:ascii="Palatino Linotype" w:hAnsi="Palatino Linotype" w:cs="Times New Roman"/>
-          <w:color w:val="000000" w:themeColor="text1"/>
-        </w:rPr>
-        <w:instrText xml:space="preserve"> HYPERLINK "https://justinhsie.github.io" \h </w:instrText>
-      </w:r>
-      <w:r>
-        <w:rPr>
-          <w:rFonts w:ascii="Palatino Linotype" w:hAnsi="Palatino Linotype" w:cs="Times New Roman"/>
-          <w:color w:val="000000" w:themeColor="text1"/>
-        </w:rPr>
-        <w:fldChar w:fldCharType="separate"/>
-      </w:r>
-      <w:r>
-        <w:rPr>
-          <w:rFonts w:ascii="Palatino Linotype" w:eastAsia="Karla" w:hAnsi="Palatino Linotype" w:cs="Times New Roman"/>
-          <w:color w:val="000000" w:themeColor="text1"/>
-        </w:rPr>
-        <w:t>https://justinhs</w:t>
-      </w:r>
-      <w:r>
-        <w:rPr>
-          <w:rFonts w:ascii="Palatino Linotype" w:eastAsia="Karla" w:hAnsi="Palatino Linotype" w:cs="Times New Roman"/>
-          <w:color w:val="000000" w:themeColor="text1"/>
-        </w:rPr>
-        <w:t>i</w:t>
-      </w:r>
-      <w:r>
-        <w:rPr>
-          <w:rFonts w:ascii="Palatino Linotype" w:eastAsia="Karla" w:hAnsi="Palatino Linotype" w:cs="Times New Roman"/>
-          <w:color w:val="000000" w:themeColor="text1"/>
-        </w:rPr>
-        <w:t>e.github.io</w:t>
-      </w:r>
-      <w:r>
-        <w:rPr>
-          <w:rFonts w:ascii="Palatino Linotype" w:eastAsia="Karla" w:hAnsi="Palatino Linotype" w:cs="Times New Roman"/>
-          <w:color w:val="000000" w:themeColor="text1"/>
-        </w:rPr>
-        <w:fldChar w:fldCharType="end"/>
-      </w:r>
+      <w:hyperlink r:id="rId8">
+        <w:r>
+          <w:rPr>
+            <w:rFonts w:ascii="Palatino Linotype" w:eastAsia="Karla" w:hAnsi="Palatino Linotype" w:cs="Times New Roman"/>
+            <w:color w:val="000000" w:themeColor="text1"/>
+          </w:rPr>
+          <w:t>https://justinhsie.github.io</w:t>
+        </w:r>
+      </w:hyperlink>
       <w:r>
         <w:rPr>
           <w:rFonts w:ascii="Palatino Linotype" w:hAnsi="Palatino Linotype"/>
@@ -151,27 +111,13 @@
         </w:rPr>
         <w:t xml:space="preserve">| </w:t>
       </w:r>
-      <w:hyperlink r:id="rId8">
+      <w:hyperlink r:id="rId9">
         <w:r>
           <w:rPr>
             <w:rFonts w:ascii="Palatino Linotype" w:eastAsia="Palatino Linotype" w:hAnsi="Palatino Linotype" w:cs="Palatino Linotype"/>
             <w:color w:val="000000" w:themeColor="text1"/>
           </w:rPr>
-          <w:t>www.lin</w:t>
-        </w:r>
-        <w:r>
-          <w:rPr>
-            <w:rFonts w:ascii="Palatino Linotype" w:eastAsia="Palatino Linotype" w:hAnsi="Palatino Linotype" w:cs="Palatino Linotype"/>
-            <w:color w:val="000000" w:themeColor="text1"/>
-          </w:rPr>
-          <w:t>k</w:t>
-        </w:r>
-        <w:r>
-          <w:rPr>
-            <w:rFonts w:ascii="Palatino Linotype" w:eastAsia="Palatino Linotype" w:hAnsi="Palatino Linotype" w:cs="Palatino Linotype"/>
-            <w:color w:val="000000" w:themeColor="text1"/>
-          </w:rPr>
-          <w:t>edin.com/in/justinhsie</w:t>
+          <w:t>www.linkedin.com/in/justinhsie</w:t>
         </w:r>
       </w:hyperlink>
       <w:r>
@@ -182,7 +128,7 @@
         </w:rPr>
         <w:t xml:space="preserve"> | </w:t>
       </w:r>
-      <w:hyperlink r:id="rId9">
+      <w:hyperlink r:id="rId10">
         <w:r>
           <w:rPr>
             <w:rFonts w:ascii="Palatino Linotype" w:eastAsia="Palatino Linotype" w:hAnsi="Palatino Linotype" w:cs="Palatino Linotype"/>
@@ -932,15 +878,7 @@
           <w:sz w:val="22"/>
           <w:szCs w:val="22"/>
         </w:rPr>
-        <w:t>Employed object-oriented design to construct game logic and turn-based gamepla</w:t>
-      </w:r>
-      <w:r>
-        <w:rPr>
-          <w:rFonts w:ascii="Palatino Linotype" w:hAnsi="Palatino Linotype"/>
-          <w:sz w:val="22"/>
-          <w:szCs w:val="22"/>
-        </w:rPr>
-        <w:t>y</w:t>
+        <w:t>Employed object-oriented design to construct game logic and turn-based gameplay</w:t>
       </w:r>
     </w:p>
     <w:p>
@@ -1011,38 +949,32 @@
         <w:rPr>
           <w:rFonts w:ascii="Palatino Linotype" w:eastAsia="Palatino Linotype" w:hAnsi="Palatino Linotype" w:cs="Palatino Linotype"/>
         </w:rPr>
+        <w:t xml:space="preserve">, HTML+CSS, </w:t>
+      </w:r>
+      <w:proofErr w:type="spellStart"/>
+      <w:r>
+        <w:rPr>
+          <w:rFonts w:ascii="Palatino Linotype" w:eastAsia="Palatino Linotype" w:hAnsi="Palatino Linotype" w:cs="Palatino Linotype"/>
+        </w:rPr>
+        <w:t>FastAPI</w:t>
+      </w:r>
+      <w:proofErr w:type="spellEnd"/>
+      <w:r>
+        <w:rPr>
+          <w:rFonts w:ascii="Palatino Linotype" w:eastAsia="Palatino Linotype" w:hAnsi="Palatino Linotype" w:cs="Palatino Linotype"/>
+        </w:rPr>
+        <w:t>, Git/GitHub</w:t>
+      </w:r>
+      <w:r>
+        <w:rPr>
+          <w:rFonts w:ascii="Palatino Linotype" w:eastAsia="Palatino Linotype" w:hAnsi="Palatino Linotype" w:cs="Palatino Linotype"/>
+        </w:rPr>
         <w:t xml:space="preserve">, </w:t>
       </w:r>
       <w:r>
         <w:rPr>
           <w:rFonts w:ascii="Palatino Linotype" w:eastAsia="Palatino Linotype" w:hAnsi="Palatino Linotype" w:cs="Palatino Linotype"/>
         </w:rPr>
-        <w:t xml:space="preserve">HTML+CSS, </w:t>
-      </w:r>
-      <w:proofErr w:type="spellStart"/>
-      <w:r>
-        <w:rPr>
-          <w:rFonts w:ascii="Palatino Linotype" w:eastAsia="Palatino Linotype" w:hAnsi="Palatino Linotype" w:cs="Palatino Linotype"/>
-        </w:rPr>
-        <w:t>FastAPI</w:t>
-      </w:r>
-      <w:proofErr w:type="spellEnd"/>
-      <w:r>
-        <w:rPr>
-          <w:rFonts w:ascii="Palatino Linotype" w:eastAsia="Palatino Linotype" w:hAnsi="Palatino Linotype" w:cs="Palatino Linotype"/>
-        </w:rPr>
-        <w:t>, Git/GitHub</w:t>
-      </w:r>
-      <w:r>
-        <w:rPr>
-          <w:rFonts w:ascii="Palatino Linotype" w:eastAsia="Palatino Linotype" w:hAnsi="Palatino Linotype" w:cs="Palatino Linotype"/>
-        </w:rPr>
-        <w:t xml:space="preserve">, </w:t>
-      </w:r>
-      <w:r>
-        <w:rPr>
-          <w:rFonts w:ascii="Palatino Linotype" w:eastAsia="Palatino Linotype" w:hAnsi="Palatino Linotype" w:cs="Palatino Linotype"/>
-        </w:rPr>
         <w:t>PostgreSQL</w:t>
       </w:r>
       <w:r>
@@ -1055,79 +987,85 @@
         <w:rPr>
           <w:rFonts w:ascii="Palatino Linotype" w:eastAsia="Palatino Linotype" w:hAnsi="Palatino Linotype" w:cs="Palatino Linotype"/>
         </w:rPr>
+        <w:t xml:space="preserve"> Java, O</w:t>
+      </w:r>
+      <w:r>
+        <w:rPr>
+          <w:rFonts w:ascii="Palatino Linotype" w:eastAsia="Palatino Linotype" w:hAnsi="Palatino Linotype" w:cs="Palatino Linotype"/>
+        </w:rPr>
+        <w:t>OP</w:t>
+      </w:r>
+    </w:p>
+    <w:p>
+      <w:pPr>
+        <w:spacing w:line="240" w:lineRule="auto"/>
+        <w:rPr>
+          <w:rFonts w:ascii="Palatino Linotype" w:eastAsia="Palatino Linotype" w:hAnsi="Palatino Linotype" w:cs="Palatino Linotype"/>
+        </w:rPr>
+      </w:pPr>
+      <w:r>
+        <w:rPr>
+          <w:rFonts w:ascii="Palatino Linotype" w:eastAsia="Palatino Linotype" w:hAnsi="Palatino Linotype" w:cs="Palatino Linotype"/>
+          <w:b/>
+        </w:rPr>
+        <w:t>Knowledgeable</w:t>
+      </w:r>
+      <w:r>
+        <w:rPr>
+          <w:rFonts w:ascii="Palatino Linotype" w:eastAsia="Palatino Linotype" w:hAnsi="Palatino Linotype" w:cs="Palatino Linotype"/>
+        </w:rPr>
+        <w:t xml:space="preserve"> - Python, Heroku, </w:t>
+      </w:r>
+      <w:r>
+        <w:rPr>
+          <w:rFonts w:ascii="Palatino Linotype" w:eastAsia="Palatino Linotype" w:hAnsi="Palatino Linotype" w:cs="Palatino Linotype"/>
+        </w:rPr>
+        <w:t xml:space="preserve">Sass, </w:t>
+      </w:r>
+      <w:r>
+        <w:rPr>
+          <w:rFonts w:ascii="Palatino Linotype" w:eastAsia="Palatino Linotype" w:hAnsi="Palatino Linotype" w:cs="Palatino Linotype"/>
+        </w:rPr>
+        <w:t xml:space="preserve">Express, </w:t>
+      </w:r>
+      <w:r>
+        <w:rPr>
+          <w:rFonts w:ascii="Palatino Linotype" w:eastAsia="Palatino Linotype" w:hAnsi="Palatino Linotype" w:cs="Palatino Linotype"/>
+        </w:rPr>
+        <w:t xml:space="preserve">NodeJS, Redux, </w:t>
+      </w:r>
+      <w:r>
+        <w:rPr>
+          <w:rFonts w:ascii="Palatino Linotype" w:eastAsia="Palatino Linotype" w:hAnsi="Palatino Linotype" w:cs="Palatino Linotype"/>
+        </w:rPr>
+        <w:t>MongoDB</w:t>
+      </w:r>
+    </w:p>
+    <w:p>
+      <w:pPr>
+        <w:spacing w:line="240" w:lineRule="auto"/>
+        <w:rPr>
+          <w:rFonts w:ascii="Palatino Linotype" w:eastAsia="Palatino Linotype" w:hAnsi="Palatino Linotype" w:cs="Palatino Linotype"/>
+        </w:rPr>
+      </w:pPr>
+      <w:r>
+        <w:rPr>
+          <w:rFonts w:ascii="Palatino Linotype" w:eastAsia="Palatino Linotype" w:hAnsi="Palatino Linotype" w:cs="Palatino Linotype"/>
+          <w:b/>
+        </w:rPr>
+        <w:t>Basic</w:t>
+      </w:r>
+      <w:r>
+        <w:rPr>
+          <w:rFonts w:ascii="Palatino Linotype" w:eastAsia="Palatino Linotype" w:hAnsi="Palatino Linotype" w:cs="Palatino Linotype"/>
+        </w:rPr>
         <w:t xml:space="preserve"> </w:t>
       </w:r>
       <w:r>
         <w:rPr>
           <w:rFonts w:ascii="Palatino Linotype" w:eastAsia="Palatino Linotype" w:hAnsi="Palatino Linotype" w:cs="Palatino Linotype"/>
         </w:rPr>
-        <w:t>Java, O</w:t>
-      </w:r>
-      <w:r>
-        <w:rPr>
-          <w:rFonts w:ascii="Palatino Linotype" w:eastAsia="Palatino Linotype" w:hAnsi="Palatino Linotype" w:cs="Palatino Linotype"/>
-        </w:rPr>
-        <w:t>OP</w:t>
-      </w:r>
-    </w:p>
-    <w:p>
-      <w:pPr>
-        <w:spacing w:line="240" w:lineRule="auto"/>
-        <w:rPr>
-          <w:rFonts w:ascii="Palatino Linotype" w:eastAsia="Palatino Linotype" w:hAnsi="Palatino Linotype" w:cs="Palatino Linotype"/>
-        </w:rPr>
-      </w:pPr>
-      <w:r>
-        <w:rPr>
-          <w:rFonts w:ascii="Palatino Linotype" w:eastAsia="Palatino Linotype" w:hAnsi="Palatino Linotype" w:cs="Palatino Linotype"/>
-          <w:b/>
-        </w:rPr>
-        <w:t>Knowledgeable</w:t>
-      </w:r>
-      <w:r>
-        <w:rPr>
-          <w:rFonts w:ascii="Palatino Linotype" w:eastAsia="Palatino Linotype" w:hAnsi="Palatino Linotype" w:cs="Palatino Linotype"/>
-        </w:rPr>
-        <w:t xml:space="preserve"> - Python, Heroku, </w:t>
-      </w:r>
-      <w:r>
-        <w:rPr>
-          <w:rFonts w:ascii="Palatino Linotype" w:eastAsia="Palatino Linotype" w:hAnsi="Palatino Linotype" w:cs="Palatino Linotype"/>
-        </w:rPr>
-        <w:t xml:space="preserve">Express, </w:t>
-      </w:r>
-      <w:r>
-        <w:rPr>
-          <w:rFonts w:ascii="Palatino Linotype" w:eastAsia="Palatino Linotype" w:hAnsi="Palatino Linotype" w:cs="Palatino Linotype"/>
-        </w:rPr>
-        <w:t xml:space="preserve">NodeJS, </w:t>
-      </w:r>
-      <w:r>
-        <w:rPr>
-          <w:rFonts w:ascii="Palatino Linotype" w:eastAsia="Palatino Linotype" w:hAnsi="Palatino Linotype" w:cs="Palatino Linotype"/>
-        </w:rPr>
-        <w:t xml:space="preserve">Redux, </w:t>
-      </w:r>
-      <w:r>
-        <w:rPr>
-          <w:rFonts w:ascii="Palatino Linotype" w:eastAsia="Palatino Linotype" w:hAnsi="Palatino Linotype" w:cs="Palatino Linotype"/>
-        </w:rPr>
-        <w:t>MongoDB</w:t>
-      </w:r>
-    </w:p>
-    <w:p>
-      <w:pPr>
-        <w:spacing w:line="240" w:lineRule="auto"/>
-        <w:rPr>
-          <w:rFonts w:ascii="Palatino Linotype" w:eastAsia="Palatino Linotype" w:hAnsi="Palatino Linotype" w:cs="Palatino Linotype"/>
-        </w:rPr>
-      </w:pPr>
-      <w:r>
-        <w:rPr>
-          <w:rFonts w:ascii="Palatino Linotype" w:eastAsia="Palatino Linotype" w:hAnsi="Palatino Linotype" w:cs="Palatino Linotype"/>
-          <w:b/>
-        </w:rPr>
-        <w:t>Basic</w:t>
+        <w:t>-</w:t>
       </w:r>
       <w:r>
         <w:rPr>
@@ -1139,26 +1077,10 @@
         <w:rPr>
           <w:rFonts w:ascii="Palatino Linotype" w:eastAsia="Palatino Linotype" w:hAnsi="Palatino Linotype" w:cs="Palatino Linotype"/>
         </w:rPr>
-        <w:t>-</w:t>
-      </w:r>
-      <w:r>
-        <w:rPr>
-          <w:rFonts w:ascii="Palatino Linotype" w:eastAsia="Palatino Linotype" w:hAnsi="Palatino Linotype" w:cs="Palatino Linotype"/>
-        </w:rPr>
-        <w:t xml:space="preserve"> </w:t>
-      </w:r>
-      <w:r>
-        <w:rPr>
-          <w:rFonts w:ascii="Palatino Linotype" w:eastAsia="Palatino Linotype" w:hAnsi="Palatino Linotype" w:cs="Palatino Linotype"/>
-        </w:rPr>
-        <w:t xml:space="preserve">Docker, </w:t>
-      </w:r>
-      <w:r>
-        <w:rPr>
-          <w:rFonts w:ascii="Palatino Linotype" w:eastAsia="Palatino Linotype" w:hAnsi="Palatino Linotype" w:cs="Palatino Linotype"/>
-        </w:rPr>
-        <w:t>Command Line</w:t>
-      </w:r>
+        <w:t>Docker, Command Line</w:t>
+      </w:r>
+      <w:bookmarkStart w:id="0" w:name="_GoBack"/>
+      <w:bookmarkEnd w:id="0"/>
     </w:p>
     <w:p>
       <w:pPr>
@@ -1173,15 +1095,7 @@
           <w:b/>
           <w:color w:val="000000" w:themeColor="text1"/>
         </w:rPr>
-        <w:t xml:space="preserve">CS </w:t>
-      </w:r>
-      <w:r>
-        <w:rPr>
-          <w:rFonts w:ascii="Palatino Linotype" w:eastAsia="Karla Regular" w:hAnsi="Palatino Linotype" w:cs="Times New Roman"/>
-          <w:b/>
-          <w:color w:val="000000" w:themeColor="text1"/>
-        </w:rPr>
-        <w:t>courses</w:t>
+        <w:t>CS courses</w:t>
       </w:r>
       <w:r>
         <w:rPr>
@@ -1493,11 +1407,9 @@
         </w:rPr>
         <w:t xml:space="preserve">&amp; produced original songs and covers published on SoundCloud </w:t>
       </w:r>
-      <w:bookmarkStart w:id="0" w:name="_GoBack"/>
-      <w:bookmarkEnd w:id="0"/>
     </w:p>
     <w:sectPr>
-      <w:headerReference w:type="default" r:id="rId10"/>
+      <w:headerReference w:type="default" r:id="rId11"/>
       <w:pgSz w:w="12240" w:h="15840"/>
       <w:pgMar w:top="720" w:right="720" w:bottom="720" w:left="720" w:header="0" w:footer="720" w:gutter="0"/>
       <w:pgNumType w:start="1"/>
@@ -3549,6 +3461,7 @@
   <w:style w:type="character" w:default="1" w:styleId="DefaultParagraphFont">
     <w:name w:val="Default Paragraph Font"/>
     <w:uiPriority w:val="1"/>
+    <w:semiHidden/>
     <w:unhideWhenUsed/>
   </w:style>
   <w:style w:type="table" w:default="1" w:styleId="TableNormal">

</xml_diff>

<commit_message>
Update links, reorder sections, update resume
</commit_message>
<xml_diff>
--- a/Resume-Justin-Hsie.docx
+++ b/Resume-Justin-Hsie.docx
@@ -5,6 +5,7 @@
     <w:p>
       <w:pPr>
         <w:spacing w:line="240" w:lineRule="auto"/>
+        <w:ind w:left="720" w:hanging="720"/>
         <w:jc w:val="center"/>
         <w:rPr>
           <w:rFonts w:ascii="Palatino Linotype" w:eastAsia="Palatino Linotype" w:hAnsi="Palatino Linotype" w:cs="Palatino Linotype"/>
@@ -199,198 +200,52 @@
           <w:b/>
           <w:u w:val="single"/>
         </w:rPr>
-        <w:t>EDUCATION</w:t>
-      </w:r>
-    </w:p>
-    <w:p>
-      <w:pPr>
-        <w:spacing w:line="240" w:lineRule="auto"/>
-        <w:rPr>
-          <w:rFonts w:ascii="Palatino Linotype" w:eastAsia="Palatino Linotype" w:hAnsi="Palatino Linotype" w:cs="Palatino Linotype"/>
-        </w:rPr>
-      </w:pPr>
-      <w:r>
-        <w:rPr>
-          <w:rFonts w:ascii="Palatino Linotype" w:eastAsia="Palatino Linotype" w:hAnsi="Palatino Linotype" w:cs="Palatino Linotype"/>
-          <w:b/>
-        </w:rPr>
-        <w:t xml:space="preserve">UNIVERSITY OF WASHINGTON, </w:t>
-      </w:r>
-      <w:r>
-        <w:rPr>
-          <w:rFonts w:ascii="Palatino Linotype" w:eastAsia="Palatino Linotype" w:hAnsi="Palatino Linotype" w:cs="Palatino Linotype"/>
-        </w:rPr>
-        <w:t>Bothell, WA</w:t>
-      </w:r>
-      <w:r>
-        <w:rPr>
-          <w:rFonts w:ascii="Palatino Linotype" w:eastAsia="Palatino Linotype" w:hAnsi="Palatino Linotype" w:cs="Palatino Linotype"/>
-        </w:rPr>
-        <w:tab/>
-      </w:r>
-      <w:r>
-        <w:rPr>
-          <w:rFonts w:ascii="Palatino Linotype" w:eastAsia="Palatino Linotype" w:hAnsi="Palatino Linotype" w:cs="Palatino Linotype"/>
-        </w:rPr>
-        <w:tab/>
-      </w:r>
-      <w:r>
-        <w:rPr>
-          <w:rFonts w:ascii="Palatino Linotype" w:eastAsia="Palatino Linotype" w:hAnsi="Palatino Linotype" w:cs="Palatino Linotype"/>
-        </w:rPr>
-        <w:tab/>
-      </w:r>
-      <w:r>
-        <w:rPr>
-          <w:rFonts w:ascii="Palatino Linotype" w:eastAsia="Palatino Linotype" w:hAnsi="Palatino Linotype" w:cs="Palatino Linotype"/>
-        </w:rPr>
-        <w:tab/>
-        <w:t xml:space="preserve">         Expected graduation: June 2023</w:t>
-      </w:r>
-    </w:p>
-    <w:p>
-      <w:pPr>
-        <w:spacing w:line="240" w:lineRule="auto"/>
-        <w:rPr>
-          <w:rFonts w:ascii="Palatino Linotype" w:eastAsia="Palatino Linotype" w:hAnsi="Palatino Linotype" w:cs="Palatino Linotype"/>
-        </w:rPr>
-      </w:pPr>
-      <w:r>
-        <w:rPr>
-          <w:rFonts w:ascii="Palatino Linotype" w:eastAsia="Palatino Linotype" w:hAnsi="Palatino Linotype" w:cs="Palatino Linotype"/>
-        </w:rPr>
-        <w:t>Post-Baccalaureate Graduate Certificate in Software Design &amp; Development</w:t>
-      </w:r>
-    </w:p>
-    <w:p>
-      <w:pPr>
-        <w:spacing w:line="240" w:lineRule="auto"/>
-        <w:rPr>
-          <w:rFonts w:ascii="Palatino Linotype" w:eastAsia="Palatino Linotype" w:hAnsi="Palatino Linotype" w:cs="Palatino Linotype"/>
-        </w:rPr>
-      </w:pPr>
-      <w:r>
-        <w:rPr>
-          <w:rFonts w:ascii="Palatino Linotype" w:eastAsia="Palatino Linotype" w:hAnsi="Palatino Linotype" w:cs="Palatino Linotype"/>
-          <w:b/>
-        </w:rPr>
-        <w:t>BELLEVUE COLLEGE</w:t>
-      </w:r>
-      <w:r>
-        <w:rPr>
-          <w:rFonts w:ascii="Palatino Linotype" w:eastAsia="Palatino Linotype" w:hAnsi="Palatino Linotype" w:cs="Palatino Linotype"/>
-        </w:rPr>
-        <w:t>, Bellevue, WA</w:t>
-      </w:r>
-      <w:r>
-        <w:rPr>
-          <w:rFonts w:ascii="Palatino Linotype" w:eastAsia="Palatino Linotype" w:hAnsi="Palatino Linotype" w:cs="Palatino Linotype"/>
-        </w:rPr>
-        <w:tab/>
-      </w:r>
-      <w:r>
-        <w:rPr>
-          <w:rFonts w:ascii="Palatino Linotype" w:eastAsia="Palatino Linotype" w:hAnsi="Palatino Linotype" w:cs="Palatino Linotype"/>
-        </w:rPr>
-        <w:tab/>
-      </w:r>
-      <w:r>
-        <w:rPr>
-          <w:rFonts w:ascii="Palatino Linotype" w:eastAsia="Palatino Linotype" w:hAnsi="Palatino Linotype" w:cs="Palatino Linotype"/>
-        </w:rPr>
-        <w:tab/>
-      </w:r>
-      <w:r>
-        <w:rPr>
-          <w:rFonts w:ascii="Palatino Linotype" w:eastAsia="Palatino Linotype" w:hAnsi="Palatino Linotype" w:cs="Palatino Linotype"/>
-        </w:rPr>
-        <w:tab/>
-      </w:r>
-      <w:r>
-        <w:rPr>
-          <w:rFonts w:ascii="Palatino Linotype" w:eastAsia="Palatino Linotype" w:hAnsi="Palatino Linotype" w:cs="Palatino Linotype"/>
-        </w:rPr>
-        <w:tab/>
-      </w:r>
-      <w:r>
-        <w:rPr>
-          <w:rFonts w:ascii="Palatino Linotype" w:eastAsia="Palatino Linotype" w:hAnsi="Palatino Linotype" w:cs="Palatino Linotype"/>
-        </w:rPr>
-        <w:tab/>
-      </w:r>
-      <w:r>
-        <w:rPr>
-          <w:rFonts w:ascii="Palatino Linotype" w:eastAsia="Palatino Linotype" w:hAnsi="Palatino Linotype" w:cs="Palatino Linotype"/>
-        </w:rPr>
-        <w:tab/>
-      </w:r>
-      <w:r>
-        <w:rPr>
-          <w:rFonts w:ascii="Palatino Linotype" w:eastAsia="Palatino Linotype" w:hAnsi="Palatino Linotype" w:cs="Palatino Linotype"/>
-        </w:rPr>
-        <w:tab/>
-        <w:t xml:space="preserve">         Mar 2022</w:t>
-      </w:r>
-    </w:p>
-    <w:p>
-      <w:pPr>
-        <w:spacing w:line="240" w:lineRule="auto"/>
-        <w:rPr>
-          <w:rFonts w:ascii="Palatino Linotype" w:eastAsia="Palatino Linotype" w:hAnsi="Palatino Linotype" w:cs="Palatino Linotype"/>
-        </w:rPr>
-      </w:pPr>
-      <w:r>
-        <w:rPr>
-          <w:rFonts w:ascii="Palatino Linotype" w:eastAsia="Palatino Linotype" w:hAnsi="Palatino Linotype" w:cs="Palatino Linotype"/>
-        </w:rPr>
-        <w:t>Course</w:t>
-      </w:r>
-      <w:r>
-        <w:rPr>
-          <w:rFonts w:ascii="Palatino Linotype" w:eastAsia="Palatino Linotype" w:hAnsi="Palatino Linotype" w:cs="Palatino Linotype"/>
-        </w:rPr>
-        <w:t>s</w:t>
-      </w:r>
-      <w:r>
-        <w:rPr>
-          <w:rFonts w:ascii="Palatino Linotype" w:eastAsia="Palatino Linotype" w:hAnsi="Palatino Linotype" w:cs="Palatino Linotype"/>
-        </w:rPr>
-        <w:t xml:space="preserve">: </w:t>
-      </w:r>
-      <w:r>
-        <w:rPr>
-          <w:rFonts w:ascii="Palatino Linotype" w:eastAsia="Palatino Linotype" w:hAnsi="Palatino Linotype" w:cs="Palatino Linotype"/>
-        </w:rPr>
-        <w:t>Computer Science I &amp; II</w:t>
-      </w:r>
-      <w:r>
-        <w:rPr>
-          <w:rFonts w:ascii="Palatino Linotype" w:eastAsia="Palatino Linotype" w:hAnsi="Palatino Linotype" w:cs="Palatino Linotype"/>
-        </w:rPr>
-        <w:t xml:space="preserve"> in Java</w:t>
-      </w:r>
-      <w:r>
-        <w:rPr>
-          <w:rFonts w:ascii="Palatino Linotype" w:eastAsia="Palatino Linotype" w:hAnsi="Palatino Linotype" w:cs="Palatino Linotype"/>
-        </w:rPr>
-        <w:t xml:space="preserve">, Calculus III, Linear Algebra </w:t>
-      </w:r>
-      <w:r>
-        <w:rPr>
-          <w:rFonts w:ascii="Palatino Linotype" w:eastAsia="Palatino Linotype" w:hAnsi="Palatino Linotype" w:cs="Palatino Linotype"/>
-        </w:rPr>
-        <w:tab/>
-        <w:t xml:space="preserve">   </w:t>
-      </w:r>
-      <w:r>
-        <w:rPr>
-          <w:rFonts w:ascii="Palatino Linotype" w:eastAsia="Palatino Linotype" w:hAnsi="Palatino Linotype" w:cs="Palatino Linotype"/>
-        </w:rPr>
-        <w:tab/>
-      </w:r>
-      <w:r>
-        <w:rPr>
-          <w:rFonts w:ascii="Palatino Linotype" w:eastAsia="Palatino Linotype" w:hAnsi="Palatino Linotype" w:cs="Palatino Linotype"/>
+        <w:t>EXPERIENCE</w:t>
+      </w:r>
+    </w:p>
+    <w:p>
+      <w:pPr>
+        <w:spacing w:line="240" w:lineRule="auto"/>
+        <w:rPr>
+          <w:rFonts w:ascii="Palatino Linotype" w:eastAsia="Palatino Linotype" w:hAnsi="Palatino Linotype" w:cs="Palatino Linotype"/>
+        </w:rPr>
+      </w:pPr>
+      <w:r>
+        <w:rPr>
+          <w:rFonts w:ascii="Palatino Linotype" w:eastAsia="Palatino Linotype" w:hAnsi="Palatino Linotype" w:cs="Palatino Linotype"/>
+          <w:b/>
+        </w:rPr>
+        <w:t>Software Developer (Contract)</w:t>
+      </w:r>
+      <w:r>
+        <w:rPr>
+          <w:rFonts w:ascii="Palatino Linotype" w:eastAsia="Palatino Linotype" w:hAnsi="Palatino Linotype" w:cs="Palatino Linotype"/>
+          <w:b/>
+          <w:i/>
+        </w:rPr>
+        <w:tab/>
+      </w:r>
+      <w:r>
+        <w:rPr>
+          <w:rFonts w:ascii="Palatino Linotype" w:eastAsia="Palatino Linotype" w:hAnsi="Palatino Linotype" w:cs="Palatino Linotype"/>
+          <w:b/>
+          <w:i/>
+        </w:rPr>
+        <w:tab/>
+      </w:r>
+      <w:r>
+        <w:rPr>
+          <w:rFonts w:ascii="Palatino Linotype" w:eastAsia="Palatino Linotype" w:hAnsi="Palatino Linotype" w:cs="Palatino Linotype"/>
+          <w:b/>
+          <w:i/>
+        </w:rPr>
+        <w:tab/>
+      </w:r>
+      <w:r>
+        <w:rPr>
+          <w:rFonts w:ascii="Palatino Linotype" w:eastAsia="Palatino Linotype" w:hAnsi="Palatino Linotype" w:cs="Palatino Linotype"/>
+          <w:b/>
+          <w:i/>
         </w:rPr>
         <w:tab/>
         <w:t xml:space="preserve">         </w:t>
@@ -398,365 +253,12 @@
       <w:r>
         <w:rPr>
           <w:rFonts w:ascii="Palatino Linotype" w:eastAsia="Palatino Linotype" w:hAnsi="Palatino Linotype" w:cs="Palatino Linotype"/>
-        </w:rPr>
-        <w:tab/>
-        <w:t xml:space="preserve">    </w:t>
-      </w:r>
-      <w:r>
-        <w:rPr>
-          <w:rFonts w:ascii="Palatino Linotype" w:eastAsia="Palatino Linotype" w:hAnsi="Palatino Linotype" w:cs="Palatino Linotype"/>
-        </w:rPr>
-        <w:tab/>
-        <w:t xml:space="preserve">    </w:t>
-      </w:r>
-      <w:r>
-        <w:rPr>
-          <w:rFonts w:ascii="Palatino Linotype" w:eastAsia="Palatino Linotype" w:hAnsi="Palatino Linotype" w:cs="Palatino Linotype"/>
-        </w:rPr>
-        <w:t xml:space="preserve">     </w:t>
-      </w:r>
-    </w:p>
-    <w:p>
-      <w:pPr>
-        <w:spacing w:line="240" w:lineRule="auto"/>
-        <w:rPr>
-          <w:rFonts w:ascii="Palatino Linotype" w:eastAsia="Palatino Linotype" w:hAnsi="Palatino Linotype" w:cs="Palatino Linotype"/>
-        </w:rPr>
-      </w:pPr>
-      <w:r>
-        <w:rPr>
-          <w:rFonts w:ascii="Palatino Linotype" w:eastAsia="Palatino Linotype" w:hAnsi="Palatino Linotype" w:cs="Palatino Linotype"/>
-          <w:b/>
-        </w:rPr>
-        <w:t>COLUMBIA UNIVERSITY</w:t>
-      </w:r>
-      <w:r>
-        <w:rPr>
-          <w:rFonts w:ascii="Palatino Linotype" w:eastAsia="Palatino Linotype" w:hAnsi="Palatino Linotype" w:cs="Palatino Linotype"/>
-          <w:b/>
-        </w:rPr>
-        <w:t>,</w:t>
-      </w:r>
-      <w:r>
-        <w:rPr>
-          <w:rFonts w:ascii="Palatino Linotype" w:eastAsia="Palatino Linotype" w:hAnsi="Palatino Linotype" w:cs="Palatino Linotype"/>
-          <w:b/>
-        </w:rPr>
-        <w:t xml:space="preserve"> </w:t>
-      </w:r>
-      <w:r>
-        <w:rPr>
-          <w:rFonts w:ascii="Palatino Linotype" w:eastAsia="Palatino Linotype" w:hAnsi="Palatino Linotype" w:cs="Palatino Linotype"/>
-        </w:rPr>
-        <w:t>New York, NY</w:t>
-      </w:r>
-      <w:r>
-        <w:rPr>
-          <w:rFonts w:ascii="Palatino Linotype" w:eastAsia="Palatino Linotype" w:hAnsi="Palatino Linotype" w:cs="Palatino Linotype"/>
-        </w:rPr>
-        <w:t xml:space="preserve"> </w:t>
-      </w:r>
-      <w:r>
-        <w:rPr>
-          <w:rFonts w:ascii="Palatino Linotype" w:eastAsia="Palatino Linotype" w:hAnsi="Palatino Linotype" w:cs="Palatino Linotype"/>
-        </w:rPr>
-        <w:tab/>
-      </w:r>
-      <w:r>
-        <w:rPr>
-          <w:rFonts w:ascii="Palatino Linotype" w:eastAsia="Palatino Linotype" w:hAnsi="Palatino Linotype" w:cs="Palatino Linotype"/>
-        </w:rPr>
-        <w:tab/>
-      </w:r>
-      <w:r>
-        <w:rPr>
-          <w:rFonts w:ascii="Palatino Linotype" w:eastAsia="Palatino Linotype" w:hAnsi="Palatino Linotype" w:cs="Palatino Linotype"/>
-        </w:rPr>
-        <w:tab/>
-      </w:r>
-      <w:r>
-        <w:rPr>
-          <w:rFonts w:ascii="Palatino Linotype" w:eastAsia="Palatino Linotype" w:hAnsi="Palatino Linotype" w:cs="Palatino Linotype"/>
-        </w:rPr>
-        <w:tab/>
-      </w:r>
-      <w:r>
-        <w:rPr>
-          <w:rFonts w:ascii="Palatino Linotype" w:eastAsia="Palatino Linotype" w:hAnsi="Palatino Linotype" w:cs="Palatino Linotype"/>
-        </w:rPr>
-        <w:tab/>
-      </w:r>
-      <w:r>
-        <w:rPr>
-          <w:rFonts w:ascii="Palatino Linotype" w:eastAsia="Palatino Linotype" w:hAnsi="Palatino Linotype" w:cs="Palatino Linotype"/>
-        </w:rPr>
-        <w:tab/>
-      </w:r>
-      <w:r>
-        <w:rPr>
-          <w:rFonts w:ascii="Palatino Linotype" w:eastAsia="Palatino Linotype" w:hAnsi="Palatino Linotype" w:cs="Palatino Linotype"/>
-        </w:rPr>
-        <w:tab/>
-        <w:t xml:space="preserve">         May 2020</w:t>
-      </w:r>
-    </w:p>
-    <w:p>
-      <w:pPr>
-        <w:spacing w:line="240" w:lineRule="auto"/>
-        <w:rPr>
-          <w:rFonts w:ascii="Palatino Linotype" w:eastAsia="Palatino Linotype" w:hAnsi="Palatino Linotype" w:cs="Palatino Linotype"/>
+          <w:b/>
           <w:i/>
         </w:rPr>
-      </w:pPr>
-      <w:r>
-        <w:rPr>
-          <w:rFonts w:ascii="Palatino Linotype" w:eastAsia="Palatino Linotype" w:hAnsi="Palatino Linotype" w:cs="Palatino Linotype"/>
-        </w:rPr>
-        <w:t>Master of Science (MS), Biostatistics</w:t>
-      </w:r>
-      <w:r>
-        <w:rPr>
-          <w:rFonts w:ascii="Palatino Linotype" w:eastAsia="Palatino Linotype" w:hAnsi="Palatino Linotype" w:cs="Palatino Linotype"/>
-        </w:rPr>
-        <w:tab/>
-      </w:r>
-      <w:r>
-        <w:rPr>
-          <w:rFonts w:ascii="Palatino Linotype" w:eastAsia="Palatino Linotype" w:hAnsi="Palatino Linotype" w:cs="Palatino Linotype"/>
-        </w:rPr>
-        <w:tab/>
-      </w:r>
-      <w:r>
-        <w:rPr>
-          <w:rFonts w:ascii="Palatino Linotype" w:eastAsia="Palatino Linotype" w:hAnsi="Palatino Linotype" w:cs="Palatino Linotype"/>
-        </w:rPr>
-        <w:tab/>
-      </w:r>
-      <w:r>
-        <w:rPr>
-          <w:rFonts w:ascii="Palatino Linotype" w:eastAsia="Palatino Linotype" w:hAnsi="Palatino Linotype" w:cs="Palatino Linotype"/>
-        </w:rPr>
-        <w:tab/>
-      </w:r>
-      <w:r>
-        <w:rPr>
-          <w:rFonts w:ascii="Palatino Linotype" w:eastAsia="Palatino Linotype" w:hAnsi="Palatino Linotype" w:cs="Palatino Linotype"/>
-        </w:rPr>
-        <w:tab/>
-      </w:r>
-      <w:r>
-        <w:rPr>
-          <w:rFonts w:ascii="Palatino Linotype" w:eastAsia="Palatino Linotype" w:hAnsi="Palatino Linotype" w:cs="Palatino Linotype"/>
-        </w:rPr>
-        <w:tab/>
-      </w:r>
-      <w:r>
-        <w:rPr>
-          <w:rFonts w:ascii="Palatino Linotype" w:eastAsia="Palatino Linotype" w:hAnsi="Palatino Linotype" w:cs="Palatino Linotype"/>
-        </w:rPr>
-        <w:tab/>
-      </w:r>
-      <w:r>
-        <w:rPr>
-          <w:rFonts w:ascii="Palatino Linotype" w:eastAsia="Palatino Linotype" w:hAnsi="Palatino Linotype" w:cs="Palatino Linotype"/>
-        </w:rPr>
-        <w:tab/>
-      </w:r>
-      <w:r>
-        <w:rPr>
-          <w:rFonts w:ascii="Palatino Linotype" w:eastAsia="Palatino Linotype" w:hAnsi="Palatino Linotype" w:cs="Palatino Linotype"/>
-        </w:rPr>
-        <w:tab/>
-        <w:t xml:space="preserve">         </w:t>
-      </w:r>
-    </w:p>
-    <w:p>
-      <w:pPr>
-        <w:spacing w:line="240" w:lineRule="auto"/>
-        <w:rPr>
-          <w:rFonts w:ascii="Palatino Linotype" w:eastAsia="Palatino Linotype" w:hAnsi="Palatino Linotype" w:cs="Palatino Linotype"/>
-        </w:rPr>
-      </w:pPr>
-      <w:r>
-        <w:rPr>
-          <w:rFonts w:ascii="Palatino Linotype" w:eastAsia="Palatino Linotype" w:hAnsi="Palatino Linotype" w:cs="Palatino Linotype"/>
-          <w:b/>
-        </w:rPr>
-        <w:t>UNIVERSITY OF WASHINGTON</w:t>
-      </w:r>
-      <w:r>
-        <w:rPr>
-          <w:rFonts w:ascii="Palatino Linotype" w:eastAsia="Palatino Linotype" w:hAnsi="Palatino Linotype" w:cs="Palatino Linotype"/>
-        </w:rPr>
-        <w:t>, Seattle, WA</w:t>
-      </w:r>
-      <w:r>
-        <w:rPr>
-          <w:rFonts w:ascii="Palatino Linotype" w:eastAsia="Palatino Linotype" w:hAnsi="Palatino Linotype" w:cs="Palatino Linotype"/>
-        </w:rPr>
-        <w:tab/>
-      </w:r>
-      <w:r>
-        <w:rPr>
-          <w:rFonts w:ascii="Palatino Linotype" w:eastAsia="Palatino Linotype" w:hAnsi="Palatino Linotype" w:cs="Palatino Linotype"/>
-        </w:rPr>
-        <w:tab/>
-      </w:r>
-      <w:r>
-        <w:rPr>
-          <w:rFonts w:ascii="Palatino Linotype" w:eastAsia="Palatino Linotype" w:hAnsi="Palatino Linotype" w:cs="Palatino Linotype"/>
-        </w:rPr>
-        <w:tab/>
-      </w:r>
-      <w:r>
-        <w:rPr>
-          <w:rFonts w:ascii="Palatino Linotype" w:eastAsia="Palatino Linotype" w:hAnsi="Palatino Linotype" w:cs="Palatino Linotype"/>
-        </w:rPr>
-        <w:tab/>
-      </w:r>
-      <w:r>
-        <w:rPr>
-          <w:rFonts w:ascii="Palatino Linotype" w:eastAsia="Palatino Linotype" w:hAnsi="Palatino Linotype" w:cs="Palatino Linotype"/>
-        </w:rPr>
-        <w:tab/>
-      </w:r>
-      <w:r>
-        <w:rPr>
-          <w:rFonts w:ascii="Palatino Linotype" w:eastAsia="Palatino Linotype" w:hAnsi="Palatino Linotype" w:cs="Palatino Linotype"/>
-        </w:rPr>
-        <w:tab/>
-      </w:r>
-      <w:r>
-        <w:rPr>
-          <w:rFonts w:ascii="Palatino Linotype" w:eastAsia="Palatino Linotype" w:hAnsi="Palatino Linotype" w:cs="Palatino Linotype"/>
-        </w:rPr>
-        <w:tab/>
-        <w:t xml:space="preserve">         June 2017</w:t>
-      </w:r>
-      <w:r>
-        <w:rPr>
-          <w:rFonts w:ascii="Palatino Linotype" w:eastAsia="Palatino Linotype" w:hAnsi="Palatino Linotype" w:cs="Palatino Linotype"/>
-        </w:rPr>
-        <w:tab/>
-        <w:t xml:space="preserve"> </w:t>
-      </w:r>
-    </w:p>
-    <w:p>
-      <w:pPr>
-        <w:spacing w:line="240" w:lineRule="auto"/>
-        <w:rPr>
-          <w:rFonts w:ascii="Palatino Linotype" w:eastAsia="Palatino Linotype" w:hAnsi="Palatino Linotype" w:cs="Palatino Linotype"/>
-        </w:rPr>
-      </w:pPr>
-      <w:r>
-        <w:rPr>
-          <w:rFonts w:ascii="Palatino Linotype" w:eastAsia="Palatino Linotype" w:hAnsi="Palatino Linotype" w:cs="Palatino Linotype"/>
-        </w:rPr>
-        <w:t>Bachelor of Science (BS), Biology</w:t>
-      </w:r>
-      <w:r>
-        <w:rPr>
-          <w:rFonts w:ascii="Palatino Linotype" w:eastAsia="Palatino Linotype" w:hAnsi="Palatino Linotype" w:cs="Palatino Linotype"/>
-        </w:rPr>
-        <w:tab/>
-      </w:r>
-      <w:r>
-        <w:rPr>
-          <w:rFonts w:ascii="Palatino Linotype" w:eastAsia="Palatino Linotype" w:hAnsi="Palatino Linotype" w:cs="Palatino Linotype"/>
-        </w:rPr>
-        <w:tab/>
-      </w:r>
-      <w:r>
-        <w:rPr>
-          <w:rFonts w:ascii="Palatino Linotype" w:eastAsia="Palatino Linotype" w:hAnsi="Palatino Linotype" w:cs="Palatino Linotype"/>
-        </w:rPr>
-        <w:tab/>
-      </w:r>
-      <w:r>
-        <w:rPr>
-          <w:rFonts w:ascii="Palatino Linotype" w:eastAsia="Palatino Linotype" w:hAnsi="Palatino Linotype" w:cs="Palatino Linotype"/>
-        </w:rPr>
-        <w:tab/>
-      </w:r>
-      <w:r>
-        <w:rPr>
-          <w:rFonts w:ascii="Palatino Linotype" w:eastAsia="Palatino Linotype" w:hAnsi="Palatino Linotype" w:cs="Palatino Linotype"/>
-        </w:rPr>
-        <w:tab/>
-      </w:r>
-      <w:r>
-        <w:rPr>
-          <w:rFonts w:ascii="Palatino Linotype" w:eastAsia="Palatino Linotype" w:hAnsi="Palatino Linotype" w:cs="Palatino Linotype"/>
-        </w:rPr>
-        <w:tab/>
-      </w:r>
-      <w:r>
-        <w:rPr>
-          <w:rFonts w:ascii="Palatino Linotype" w:eastAsia="Palatino Linotype" w:hAnsi="Palatino Linotype" w:cs="Palatino Linotype"/>
-        </w:rPr>
-        <w:tab/>
-      </w:r>
-      <w:r>
-        <w:rPr>
-          <w:rFonts w:ascii="Palatino Linotype" w:eastAsia="Palatino Linotype" w:hAnsi="Palatino Linotype" w:cs="Palatino Linotype"/>
-        </w:rPr>
-        <w:tab/>
-      </w:r>
-      <w:r>
-        <w:rPr>
-          <w:rFonts w:ascii="Palatino Linotype" w:eastAsia="Palatino Linotype" w:hAnsi="Palatino Linotype" w:cs="Palatino Linotype"/>
-        </w:rPr>
-        <w:tab/>
-        <w:t xml:space="preserve">         </w:t>
-      </w:r>
-    </w:p>
-    <w:p>
-      <w:pPr>
-        <w:spacing w:line="240" w:lineRule="auto"/>
-        <w:rPr>
-          <w:rFonts w:ascii="Palatino Linotype" w:eastAsia="Palatino Linotype" w:hAnsi="Palatino Linotype" w:cs="Palatino Linotype"/>
-        </w:rPr>
-      </w:pPr>
-    </w:p>
-    <w:p>
-      <w:pPr>
-        <w:spacing w:line="240" w:lineRule="auto"/>
-        <w:rPr>
-          <w:rFonts w:ascii="Palatino Linotype" w:eastAsia="Palatino Linotype" w:hAnsi="Palatino Linotype" w:cs="Palatino Linotype"/>
-          <w:b/>
-          <w:u w:val="single"/>
-        </w:rPr>
-      </w:pPr>
-      <w:r>
-        <w:rPr>
-          <w:rFonts w:ascii="Palatino Linotype" w:eastAsia="Palatino Linotype" w:hAnsi="Palatino Linotype" w:cs="Palatino Linotype"/>
-          <w:b/>
-          <w:u w:val="single"/>
-        </w:rPr>
-        <w:t>EXPERIENCE</w:t>
-      </w:r>
-    </w:p>
-    <w:p>
-      <w:pPr>
-        <w:spacing w:line="240" w:lineRule="auto"/>
-        <w:rPr>
-          <w:rFonts w:ascii="Palatino Linotype" w:eastAsia="Palatino Linotype" w:hAnsi="Palatino Linotype" w:cs="Palatino Linotype"/>
-        </w:rPr>
-      </w:pPr>
-      <w:r>
-        <w:rPr>
-          <w:rFonts w:ascii="Palatino Linotype" w:eastAsia="Palatino Linotype" w:hAnsi="Palatino Linotype" w:cs="Palatino Linotype"/>
-          <w:b/>
-        </w:rPr>
-        <w:t>Web Developer</w:t>
-      </w:r>
-      <w:r>
-        <w:rPr>
-          <w:rFonts w:ascii="Palatino Linotype" w:eastAsia="Palatino Linotype" w:hAnsi="Palatino Linotype" w:cs="Palatino Linotype"/>
-          <w:b/>
-        </w:rPr>
-        <w:t xml:space="preserve"> (Contract)</w:t>
-      </w:r>
+        <w:tab/>
+      </w:r>
+      <w:proofErr w:type="gramStart"/>
       <w:r>
         <w:rPr>
           <w:rFonts w:ascii="Palatino Linotype" w:eastAsia="Palatino Linotype" w:hAnsi="Palatino Linotype" w:cs="Palatino Linotype"/>
@@ -769,79 +271,37 @@
         <w:rPr>
           <w:rFonts w:ascii="Palatino Linotype" w:eastAsia="Palatino Linotype" w:hAnsi="Palatino Linotype" w:cs="Palatino Linotype"/>
           <w:b/>
-          <w:i/>
-        </w:rPr>
-        <w:tab/>
-      </w:r>
-      <w:r>
-        <w:rPr>
-          <w:rFonts w:ascii="Palatino Linotype" w:eastAsia="Palatino Linotype" w:hAnsi="Palatino Linotype" w:cs="Palatino Linotype"/>
-          <w:b/>
-          <w:i/>
-        </w:rPr>
-        <w:tab/>
-      </w:r>
-      <w:r>
-        <w:rPr>
-          <w:rFonts w:ascii="Palatino Linotype" w:eastAsia="Palatino Linotype" w:hAnsi="Palatino Linotype" w:cs="Palatino Linotype"/>
-          <w:b/>
-          <w:i/>
-        </w:rPr>
-        <w:tab/>
-      </w:r>
-      <w:r>
-        <w:rPr>
-          <w:rFonts w:ascii="Palatino Linotype" w:eastAsia="Palatino Linotype" w:hAnsi="Palatino Linotype" w:cs="Palatino Linotype"/>
-          <w:b/>
-          <w:i/>
-        </w:rPr>
-        <w:tab/>
-      </w:r>
-      <w:r>
-        <w:rPr>
-          <w:rFonts w:ascii="Palatino Linotype" w:eastAsia="Palatino Linotype" w:hAnsi="Palatino Linotype" w:cs="Palatino Linotype"/>
-          <w:b/>
-          <w:i/>
-        </w:rPr>
-        <w:tab/>
-      </w:r>
-      <w:r>
-        <w:rPr>
-          <w:rFonts w:ascii="Palatino Linotype" w:eastAsia="Palatino Linotype" w:hAnsi="Palatino Linotype" w:cs="Palatino Linotype"/>
-          <w:b/>
-          <w:i/>
-        </w:rPr>
-        <w:tab/>
-      </w:r>
-      <w:r>
-        <w:rPr>
-          <w:rFonts w:ascii="Palatino Linotype" w:eastAsia="Palatino Linotype" w:hAnsi="Palatino Linotype" w:cs="Palatino Linotype"/>
-          <w:b/>
-          <w:i/>
-        </w:rPr>
-        <w:tab/>
-      </w:r>
-      <w:proofErr w:type="gramStart"/>
-      <w:r>
-        <w:rPr>
-          <w:rFonts w:ascii="Palatino Linotype" w:eastAsia="Palatino Linotype" w:hAnsi="Palatino Linotype" w:cs="Palatino Linotype"/>
-          <w:b/>
-        </w:rPr>
-        <w:tab/>
+        </w:rPr>
         <w:t xml:space="preserve">  </w:t>
       </w:r>
       <w:r>
         <w:rPr>
           <w:rFonts w:ascii="Palatino Linotype" w:eastAsia="Palatino Linotype" w:hAnsi="Palatino Linotype" w:cs="Palatino Linotype"/>
-        </w:rPr>
-        <w:t>August</w:t>
+          <w:b/>
+        </w:rPr>
+        <w:tab/>
       </w:r>
       <w:proofErr w:type="gramEnd"/>
       <w:r>
         <w:rPr>
           <w:rFonts w:ascii="Palatino Linotype" w:eastAsia="Palatino Linotype" w:hAnsi="Palatino Linotype" w:cs="Palatino Linotype"/>
-        </w:rPr>
-        <w:t xml:space="preserve"> 2022-present</w:t>
+          <w:b/>
+        </w:rPr>
+        <w:t xml:space="preserve">          </w:t>
+      </w:r>
+      <w:r>
+        <w:rPr>
+          <w:rFonts w:ascii="Palatino Linotype" w:eastAsia="Palatino Linotype" w:hAnsi="Palatino Linotype" w:cs="Palatino Linotype"/>
+          <w:b/>
+        </w:rPr>
+        <w:tab/>
+        <w:t xml:space="preserve">  </w:t>
+      </w:r>
+      <w:r>
+        <w:rPr>
+          <w:rFonts w:ascii="Palatino Linotype" w:eastAsia="Palatino Linotype" w:hAnsi="Palatino Linotype" w:cs="Palatino Linotype"/>
+        </w:rPr>
+        <w:t>Aug 2022 - Sept 2022</w:t>
       </w:r>
     </w:p>
     <w:p>
@@ -877,25 +337,7 @@
         <w:rPr>
           <w:rFonts w:ascii="Palatino Linotype" w:eastAsia="Palatino Linotype" w:hAnsi="Palatino Linotype" w:cs="Palatino Linotype"/>
         </w:rPr>
-        <w:t xml:space="preserve">Built new homepage in collaboration with lead designer </w:t>
-      </w:r>
-      <w:r>
-        <w:rPr>
-          <w:rFonts w:ascii="Palatino Linotype" w:eastAsia="Palatino Linotype" w:hAnsi="Palatino Linotype" w:cs="Palatino Linotype"/>
-        </w:rPr>
-        <w:t xml:space="preserve">in </w:t>
-      </w:r>
-      <w:r>
-        <w:rPr>
-          <w:rFonts w:ascii="Palatino Linotype" w:eastAsia="Palatino Linotype" w:hAnsi="Palatino Linotype" w:cs="Palatino Linotype"/>
-        </w:rPr>
-        <w:t>React,</w:t>
-      </w:r>
-      <w:r>
-        <w:rPr>
-          <w:rFonts w:ascii="Palatino Linotype" w:eastAsia="Palatino Linotype" w:hAnsi="Palatino Linotype" w:cs="Palatino Linotype"/>
-        </w:rPr>
-        <w:t xml:space="preserve"> </w:t>
+        <w:t xml:space="preserve">Built new homepage in collaboration with lead designer in React, </w:t>
       </w:r>
       <w:proofErr w:type="spellStart"/>
       <w:r>
@@ -953,31 +395,7 @@
         <w:rPr>
           <w:rFonts w:ascii="Palatino Linotype" w:eastAsia="Palatino Linotype" w:hAnsi="Palatino Linotype" w:cs="Palatino Linotype"/>
         </w:rPr>
-        <w:t>Refactor</w:t>
-      </w:r>
-      <w:r>
-        <w:rPr>
-          <w:rFonts w:ascii="Palatino Linotype" w:eastAsia="Palatino Linotype" w:hAnsi="Palatino Linotype" w:cs="Palatino Linotype"/>
-        </w:rPr>
-        <w:t>ed</w:t>
-      </w:r>
-      <w:r>
-        <w:rPr>
-          <w:rFonts w:ascii="Palatino Linotype" w:eastAsia="Palatino Linotype" w:hAnsi="Palatino Linotype" w:cs="Palatino Linotype"/>
-        </w:rPr>
-        <w:t xml:space="preserve"> legacy code </w:t>
-      </w:r>
-      <w:r>
-        <w:rPr>
-          <w:rFonts w:ascii="Palatino Linotype" w:eastAsia="Palatino Linotype" w:hAnsi="Palatino Linotype" w:cs="Palatino Linotype"/>
-        </w:rPr>
-        <w:t xml:space="preserve">in a codebase with 200+ components </w:t>
-      </w:r>
-      <w:r>
-        <w:rPr>
-          <w:rFonts w:ascii="Palatino Linotype" w:eastAsia="Palatino Linotype" w:hAnsi="Palatino Linotype" w:cs="Palatino Linotype"/>
-        </w:rPr>
-        <w:t xml:space="preserve">in </w:t>
+        <w:t xml:space="preserve">Refactored legacy code in a codebase with 200+ components in </w:t>
       </w:r>
       <w:proofErr w:type="spellStart"/>
       <w:r>
@@ -991,13 +409,7 @@
         <w:rPr>
           <w:rFonts w:ascii="Palatino Linotype" w:eastAsia="Palatino Linotype" w:hAnsi="Palatino Linotype" w:cs="Palatino Linotype"/>
         </w:rPr>
-        <w:t xml:space="preserve"> to</w:t>
-      </w:r>
-      <w:r>
-        <w:rPr>
-          <w:rFonts w:ascii="Palatino Linotype" w:eastAsia="Palatino Linotype" w:hAnsi="Palatino Linotype" w:cs="Palatino Linotype"/>
-        </w:rPr>
-        <w:t xml:space="preserve"> improve </w:t>
+        <w:t xml:space="preserve"> to improve </w:t>
       </w:r>
       <w:r>
         <w:rPr>
@@ -1022,13 +434,87 @@
         <w:rPr>
           <w:rFonts w:ascii="Palatino Linotype" w:eastAsia="Palatino Linotype" w:hAnsi="Palatino Linotype" w:cs="Palatino Linotype"/>
         </w:rPr>
-        <w:t>Construct</w:t>
-      </w:r>
-      <w:r>
-        <w:rPr>
-          <w:rFonts w:ascii="Palatino Linotype" w:eastAsia="Palatino Linotype" w:hAnsi="Palatino Linotype" w:cs="Palatino Linotype"/>
-        </w:rPr>
-        <w:t>ed</w:t>
+        <w:t>Constructed 10+ React components with emphasis on reusability</w:t>
+      </w:r>
+    </w:p>
+    <w:p>
+      <w:pPr>
+        <w:spacing w:line="240" w:lineRule="auto"/>
+        <w:rPr>
+          <w:rFonts w:ascii="Palatino Linotype" w:eastAsia="Palatino Linotype" w:hAnsi="Palatino Linotype" w:cs="Palatino Linotype"/>
+          <w:b/>
+          <w:u w:val="single"/>
+        </w:rPr>
+      </w:pPr>
+    </w:p>
+    <w:p>
+      <w:pPr>
+        <w:spacing w:line="240" w:lineRule="auto"/>
+        <w:rPr>
+          <w:rFonts w:ascii="Palatino Linotype" w:eastAsia="Palatino Linotype" w:hAnsi="Palatino Linotype" w:cs="Palatino Linotype"/>
+          <w:b/>
+          <w:u w:val="single"/>
+        </w:rPr>
+      </w:pPr>
+      <w:r>
+        <w:rPr>
+          <w:rFonts w:ascii="Palatino Linotype" w:eastAsia="Palatino Linotype" w:hAnsi="Palatino Linotype" w:cs="Palatino Linotype"/>
+          <w:b/>
+          <w:u w:val="single"/>
+        </w:rPr>
+        <w:t>EDUCATION</w:t>
+      </w:r>
+    </w:p>
+    <w:p>
+      <w:pPr>
+        <w:spacing w:line="240" w:lineRule="auto"/>
+        <w:rPr>
+          <w:rFonts w:ascii="Palatino Linotype" w:eastAsia="Palatino Linotype" w:hAnsi="Palatino Linotype" w:cs="Palatino Linotype"/>
+        </w:rPr>
+      </w:pPr>
+      <w:r>
+        <w:rPr>
+          <w:rFonts w:ascii="Palatino Linotype" w:eastAsia="Palatino Linotype" w:hAnsi="Palatino Linotype" w:cs="Palatino Linotype"/>
+          <w:b/>
+        </w:rPr>
+        <w:t>University of Washington</w:t>
+      </w:r>
+      <w:r>
+        <w:rPr>
+          <w:rFonts w:ascii="Palatino Linotype" w:eastAsia="Palatino Linotype" w:hAnsi="Palatino Linotype" w:cs="Palatino Linotype"/>
+          <w:b/>
+        </w:rPr>
+        <w:t xml:space="preserve">, </w:t>
+      </w:r>
+      <w:r>
+        <w:rPr>
+          <w:rFonts w:ascii="Palatino Linotype" w:eastAsia="Palatino Linotype" w:hAnsi="Palatino Linotype" w:cs="Palatino Linotype"/>
+        </w:rPr>
+        <w:t>Bothell, WA</w:t>
+      </w:r>
+      <w:r>
+        <w:rPr>
+          <w:rFonts w:ascii="Palatino Linotype" w:eastAsia="Palatino Linotype" w:hAnsi="Palatino Linotype" w:cs="Palatino Linotype"/>
+        </w:rPr>
+        <w:tab/>
+      </w:r>
+      <w:r>
+        <w:rPr>
+          <w:rFonts w:ascii="Palatino Linotype" w:eastAsia="Palatino Linotype" w:hAnsi="Palatino Linotype" w:cs="Palatino Linotype"/>
+        </w:rPr>
+        <w:tab/>
+      </w:r>
+      <w:r>
+        <w:rPr>
+          <w:rFonts w:ascii="Palatino Linotype" w:eastAsia="Palatino Linotype" w:hAnsi="Palatino Linotype" w:cs="Palatino Linotype"/>
+        </w:rPr>
+        <w:tab/>
+      </w:r>
+      <w:r>
+        <w:rPr>
+          <w:rFonts w:ascii="Palatino Linotype" w:eastAsia="Palatino Linotype" w:hAnsi="Palatino Linotype" w:cs="Palatino Linotype"/>
+        </w:rPr>
+        <w:tab/>
       </w:r>
       <w:r>
         <w:rPr>
@@ -1040,17 +526,127 @@
         <w:rPr>
           <w:rFonts w:ascii="Palatino Linotype" w:eastAsia="Palatino Linotype" w:hAnsi="Palatino Linotype" w:cs="Palatino Linotype"/>
         </w:rPr>
-        <w:t xml:space="preserve">10+ </w:t>
-      </w:r>
-      <w:r>
-        <w:rPr>
-          <w:rFonts w:ascii="Palatino Linotype" w:eastAsia="Palatino Linotype" w:hAnsi="Palatino Linotype" w:cs="Palatino Linotype"/>
-        </w:rPr>
-        <w:t>React components</w:t>
-      </w:r>
-      <w:r>
-        <w:rPr>
-          <w:rFonts w:ascii="Palatino Linotype" w:eastAsia="Palatino Linotype" w:hAnsi="Palatino Linotype" w:cs="Palatino Linotype"/>
+        <w:t xml:space="preserve">  </w:t>
+      </w:r>
+      <w:r>
+        <w:rPr>
+          <w:rFonts w:ascii="Palatino Linotype" w:eastAsia="Palatino Linotype" w:hAnsi="Palatino Linotype" w:cs="Palatino Linotype"/>
+        </w:rPr>
+        <w:t>Sept 2022 - e</w:t>
+      </w:r>
+      <w:r>
+        <w:rPr>
+          <w:rFonts w:ascii="Palatino Linotype" w:eastAsia="Palatino Linotype" w:hAnsi="Palatino Linotype" w:cs="Palatino Linotype"/>
+        </w:rPr>
+        <w:t>xpected graduation</w:t>
+      </w:r>
+      <w:r>
+        <w:rPr>
+          <w:rFonts w:ascii="Palatino Linotype" w:eastAsia="Palatino Linotype" w:hAnsi="Palatino Linotype" w:cs="Palatino Linotype"/>
+        </w:rPr>
+        <w:t>:</w:t>
+      </w:r>
+      <w:r>
+        <w:rPr>
+          <w:rFonts w:ascii="Palatino Linotype" w:eastAsia="Palatino Linotype" w:hAnsi="Palatino Linotype" w:cs="Palatino Linotype"/>
+        </w:rPr>
+        <w:t xml:space="preserve"> June 2023</w:t>
+      </w:r>
+    </w:p>
+    <w:p>
+      <w:pPr>
+        <w:spacing w:line="240" w:lineRule="auto"/>
+        <w:rPr>
+          <w:rFonts w:ascii="Palatino Linotype" w:eastAsia="Palatino Linotype" w:hAnsi="Palatino Linotype" w:cs="Palatino Linotype"/>
+        </w:rPr>
+      </w:pPr>
+      <w:r>
+        <w:rPr>
+          <w:rFonts w:ascii="Palatino Linotype" w:eastAsia="Palatino Linotype" w:hAnsi="Palatino Linotype" w:cs="Palatino Linotype"/>
+        </w:rPr>
+        <w:t>Graduate Certificate in Software Design &amp; Development</w:t>
+      </w:r>
+      <w:r>
+        <w:rPr>
+          <w:rFonts w:ascii="Palatino Linotype" w:eastAsia="Palatino Linotype" w:hAnsi="Palatino Linotype" w:cs="Palatino Linotype"/>
+        </w:rPr>
+        <w:t>, Computer Science</w:t>
+      </w:r>
+    </w:p>
+    <w:p>
+      <w:pPr>
+        <w:spacing w:line="240" w:lineRule="auto"/>
+        <w:rPr>
+          <w:rFonts w:ascii="Palatino Linotype" w:eastAsia="Palatino Linotype" w:hAnsi="Palatino Linotype" w:cs="Palatino Linotype"/>
+        </w:rPr>
+      </w:pPr>
+      <w:r>
+        <w:rPr>
+          <w:rFonts w:ascii="Palatino Linotype" w:eastAsia="Palatino Linotype" w:hAnsi="Palatino Linotype" w:cs="Palatino Linotype"/>
+          <w:i/>
+        </w:rPr>
+        <w:t xml:space="preserve">      Courses: Data Structures &amp; Algorithms, Systems Programming, Object</w:t>
+      </w:r>
+      <w:r>
+        <w:rPr>
+          <w:rFonts w:ascii="Palatino Linotype" w:eastAsia="Palatino Linotype" w:hAnsi="Palatino Linotype" w:cs="Palatino Linotype"/>
+          <w:i/>
+        </w:rPr>
+        <w:t>-</w:t>
+      </w:r>
+      <w:r>
+        <w:rPr>
+          <w:rFonts w:ascii="Palatino Linotype" w:eastAsia="Palatino Linotype" w:hAnsi="Palatino Linotype" w:cs="Palatino Linotype"/>
+          <w:i/>
+        </w:rPr>
+        <w:t>Oriented Programming</w:t>
+      </w:r>
+      <w:r>
+        <w:rPr>
+          <w:rFonts w:ascii="Palatino Linotype" w:eastAsia="Palatino Linotype" w:hAnsi="Palatino Linotype" w:cs="Palatino Linotype"/>
+        </w:rPr>
+        <w:tab/>
+        <w:t xml:space="preserve">   </w:t>
+      </w:r>
+      <w:r>
+        <w:rPr>
+          <w:rFonts w:ascii="Palatino Linotype" w:eastAsia="Palatino Linotype" w:hAnsi="Palatino Linotype" w:cs="Palatino Linotype"/>
+        </w:rPr>
+        <w:tab/>
+      </w:r>
+      <w:r>
+        <w:rPr>
+          <w:rFonts w:ascii="Palatino Linotype" w:eastAsia="Palatino Linotype" w:hAnsi="Palatino Linotype" w:cs="Palatino Linotype"/>
+        </w:rPr>
+        <w:tab/>
+        <w:t xml:space="preserve">         </w:t>
+      </w:r>
+    </w:p>
+    <w:p>
+      <w:pPr>
+        <w:spacing w:line="240" w:lineRule="auto"/>
+        <w:rPr>
+          <w:rFonts w:ascii="Palatino Linotype" w:eastAsia="Palatino Linotype" w:hAnsi="Palatino Linotype" w:cs="Palatino Linotype"/>
+        </w:rPr>
+      </w:pPr>
+      <w:r>
+        <w:rPr>
+          <w:rFonts w:ascii="Palatino Linotype" w:eastAsia="Palatino Linotype" w:hAnsi="Palatino Linotype" w:cs="Palatino Linotype"/>
+          <w:b/>
+        </w:rPr>
+        <w:t>Columbia University</w:t>
+      </w:r>
+      <w:r>
+        <w:rPr>
+          <w:rFonts w:ascii="Palatino Linotype" w:eastAsia="Palatino Linotype" w:hAnsi="Palatino Linotype" w:cs="Palatino Linotype"/>
+          <w:b/>
+        </w:rPr>
+        <w:t>,</w:t>
+      </w:r>
+      <w:r>
+        <w:rPr>
+          <w:rFonts w:ascii="Palatino Linotype" w:eastAsia="Palatino Linotype" w:hAnsi="Palatino Linotype" w:cs="Palatino Linotype"/>
+          <w:b/>
         </w:rPr>
         <w:t xml:space="preserve"> </w:t>
       </w:r>
@@ -1058,7 +654,7 @@
         <w:rPr>
           <w:rFonts w:ascii="Palatino Linotype" w:eastAsia="Palatino Linotype" w:hAnsi="Palatino Linotype" w:cs="Palatino Linotype"/>
         </w:rPr>
-        <w:t>with emphasis on</w:t>
+        <w:t>New York, NY</w:t>
       </w:r>
       <w:r>
         <w:rPr>
@@ -1070,93 +666,405 @@
         <w:rPr>
           <w:rFonts w:ascii="Palatino Linotype" w:eastAsia="Palatino Linotype" w:hAnsi="Palatino Linotype" w:cs="Palatino Linotype"/>
         </w:rPr>
-        <w:t>reusability</w:t>
-      </w:r>
-    </w:p>
-    <w:p>
-      <w:pPr>
-        <w:spacing w:line="240" w:lineRule="auto"/>
-        <w:rPr>
-          <w:rFonts w:ascii="Palatino Linotype" w:eastAsia="Palatino Linotype" w:hAnsi="Palatino Linotype" w:cs="Palatino Linotype"/>
-        </w:rPr>
-      </w:pPr>
-    </w:p>
-    <w:p>
-      <w:pPr>
-        <w:spacing w:line="240" w:lineRule="auto"/>
-        <w:rPr>
-          <w:rFonts w:ascii="Palatino Linotype" w:eastAsia="Palatino Linotype" w:hAnsi="Palatino Linotype" w:cs="Palatino Linotype"/>
-        </w:rPr>
-      </w:pPr>
-      <w:r>
-        <w:rPr>
-          <w:rFonts w:ascii="Palatino Linotype" w:eastAsia="Palatino Linotype" w:hAnsi="Palatino Linotype" w:cs="Palatino Linotype"/>
-          <w:b/>
-        </w:rPr>
-        <w:t>Associate Biostatistician (Remote)</w:t>
-      </w:r>
-      <w:r>
-        <w:rPr>
-          <w:rFonts w:ascii="Palatino Linotype" w:eastAsia="Palatino Linotype" w:hAnsi="Palatino Linotype" w:cs="Palatino Linotype"/>
-          <w:b/>
-        </w:rPr>
-        <w:tab/>
-      </w:r>
-      <w:r>
-        <w:rPr>
-          <w:rFonts w:ascii="Palatino Linotype" w:eastAsia="Palatino Linotype" w:hAnsi="Palatino Linotype" w:cs="Palatino Linotype"/>
-          <w:b/>
-        </w:rPr>
-        <w:tab/>
-      </w:r>
-      <w:r>
-        <w:rPr>
-          <w:rFonts w:ascii="Palatino Linotype" w:eastAsia="Palatino Linotype" w:hAnsi="Palatino Linotype" w:cs="Palatino Linotype"/>
-          <w:b/>
-        </w:rPr>
-        <w:tab/>
-      </w:r>
-      <w:r>
-        <w:rPr>
-          <w:rFonts w:ascii="Palatino Linotype" w:eastAsia="Palatino Linotype" w:hAnsi="Palatino Linotype" w:cs="Palatino Linotype"/>
-          <w:b/>
-        </w:rPr>
-        <w:tab/>
-      </w:r>
-      <w:r>
-        <w:rPr>
-          <w:rFonts w:ascii="Palatino Linotype" w:eastAsia="Palatino Linotype" w:hAnsi="Palatino Linotype" w:cs="Palatino Linotype"/>
-          <w:b/>
-        </w:rPr>
-        <w:tab/>
-      </w:r>
-      <w:r>
-        <w:rPr>
-          <w:rFonts w:ascii="Palatino Linotype" w:eastAsia="Palatino Linotype" w:hAnsi="Palatino Linotype" w:cs="Palatino Linotype"/>
-          <w:b/>
-        </w:rPr>
-        <w:tab/>
-      </w:r>
-      <w:r>
-        <w:rPr>
-          <w:rFonts w:ascii="Palatino Linotype" w:eastAsia="Palatino Linotype" w:hAnsi="Palatino Linotype" w:cs="Palatino Linotype"/>
-          <w:b/>
-        </w:rPr>
-        <w:tab/>
-      </w:r>
-      <w:r>
-        <w:rPr>
-          <w:rFonts w:ascii="Palatino Linotype" w:eastAsia="Palatino Linotype" w:hAnsi="Palatino Linotype" w:cs="Palatino Linotype"/>
-          <w:b/>
-        </w:rPr>
-        <w:tab/>
-        <w:t xml:space="preserve">       </w:t>
-      </w:r>
-      <w:r>
-        <w:rPr>
-          <w:rFonts w:ascii="Palatino Linotype" w:eastAsia="Palatino Linotype" w:hAnsi="Palatino Linotype" w:cs="Palatino Linotype"/>
-        </w:rPr>
-        <w:t>June 2021</w:t>
+        <w:tab/>
+      </w:r>
+      <w:r>
+        <w:rPr>
+          <w:rFonts w:ascii="Palatino Linotype" w:eastAsia="Palatino Linotype" w:hAnsi="Palatino Linotype" w:cs="Palatino Linotype"/>
+        </w:rPr>
+        <w:tab/>
+      </w:r>
+      <w:r>
+        <w:rPr>
+          <w:rFonts w:ascii="Palatino Linotype" w:eastAsia="Palatino Linotype" w:hAnsi="Palatino Linotype" w:cs="Palatino Linotype"/>
+        </w:rPr>
+        <w:tab/>
+      </w:r>
+      <w:r>
+        <w:rPr>
+          <w:rFonts w:ascii="Palatino Linotype" w:eastAsia="Palatino Linotype" w:hAnsi="Palatino Linotype" w:cs="Palatino Linotype"/>
+        </w:rPr>
+        <w:tab/>
+      </w:r>
+      <w:r>
+        <w:rPr>
+          <w:rFonts w:ascii="Palatino Linotype" w:eastAsia="Palatino Linotype" w:hAnsi="Palatino Linotype" w:cs="Palatino Linotype"/>
+        </w:rPr>
+        <w:tab/>
+      </w:r>
+      <w:r>
+        <w:rPr>
+          <w:rFonts w:ascii="Palatino Linotype" w:eastAsia="Palatino Linotype" w:hAnsi="Palatino Linotype" w:cs="Palatino Linotype"/>
+        </w:rPr>
+        <w:tab/>
+      </w:r>
+      <w:r>
+        <w:rPr>
+          <w:rFonts w:ascii="Palatino Linotype" w:eastAsia="Palatino Linotype" w:hAnsi="Palatino Linotype" w:cs="Palatino Linotype"/>
+        </w:rPr>
+        <w:tab/>
+      </w:r>
+      <w:r>
+        <w:rPr>
+          <w:rFonts w:ascii="Palatino Linotype" w:eastAsia="Palatino Linotype" w:hAnsi="Palatino Linotype" w:cs="Palatino Linotype"/>
+        </w:rPr>
+        <w:tab/>
+        <w:t xml:space="preserve">         May 2020</w:t>
+      </w:r>
+    </w:p>
+    <w:p>
+      <w:pPr>
+        <w:spacing w:line="240" w:lineRule="auto"/>
+        <w:rPr>
+          <w:rFonts w:ascii="Palatino Linotype" w:eastAsia="Palatino Linotype" w:hAnsi="Palatino Linotype" w:cs="Palatino Linotype"/>
+          <w:i/>
+        </w:rPr>
+      </w:pPr>
+      <w:r>
+        <w:rPr>
+          <w:rFonts w:ascii="Palatino Linotype" w:eastAsia="Palatino Linotype" w:hAnsi="Palatino Linotype" w:cs="Palatino Linotype"/>
+        </w:rPr>
+        <w:t>Master of Science (MS), Biostatistics</w:t>
+      </w:r>
+      <w:r>
+        <w:rPr>
+          <w:rFonts w:ascii="Palatino Linotype" w:eastAsia="Palatino Linotype" w:hAnsi="Palatino Linotype" w:cs="Palatino Linotype"/>
+        </w:rPr>
+        <w:tab/>
+      </w:r>
+      <w:r>
+        <w:rPr>
+          <w:rFonts w:ascii="Palatino Linotype" w:eastAsia="Palatino Linotype" w:hAnsi="Palatino Linotype" w:cs="Palatino Linotype"/>
+        </w:rPr>
+        <w:tab/>
+      </w:r>
+      <w:r>
+        <w:rPr>
+          <w:rFonts w:ascii="Palatino Linotype" w:eastAsia="Palatino Linotype" w:hAnsi="Palatino Linotype" w:cs="Palatino Linotype"/>
+        </w:rPr>
+        <w:tab/>
+      </w:r>
+      <w:r>
+        <w:rPr>
+          <w:rFonts w:ascii="Palatino Linotype" w:eastAsia="Palatino Linotype" w:hAnsi="Palatino Linotype" w:cs="Palatino Linotype"/>
+        </w:rPr>
+        <w:tab/>
+      </w:r>
+      <w:r>
+        <w:rPr>
+          <w:rFonts w:ascii="Palatino Linotype" w:eastAsia="Palatino Linotype" w:hAnsi="Palatino Linotype" w:cs="Palatino Linotype"/>
+        </w:rPr>
+        <w:tab/>
+      </w:r>
+      <w:r>
+        <w:rPr>
+          <w:rFonts w:ascii="Palatino Linotype" w:eastAsia="Palatino Linotype" w:hAnsi="Palatino Linotype" w:cs="Palatino Linotype"/>
+        </w:rPr>
+        <w:tab/>
+      </w:r>
+      <w:r>
+        <w:rPr>
+          <w:rFonts w:ascii="Palatino Linotype" w:eastAsia="Palatino Linotype" w:hAnsi="Palatino Linotype" w:cs="Palatino Linotype"/>
+        </w:rPr>
+        <w:tab/>
+      </w:r>
+      <w:r>
+        <w:rPr>
+          <w:rFonts w:ascii="Palatino Linotype" w:eastAsia="Palatino Linotype" w:hAnsi="Palatino Linotype" w:cs="Palatino Linotype"/>
+        </w:rPr>
+        <w:tab/>
+      </w:r>
+      <w:r>
+        <w:rPr>
+          <w:rFonts w:ascii="Palatino Linotype" w:eastAsia="Palatino Linotype" w:hAnsi="Palatino Linotype" w:cs="Palatino Linotype"/>
+        </w:rPr>
+        <w:tab/>
+        <w:t xml:space="preserve">         </w:t>
+      </w:r>
+    </w:p>
+    <w:p>
+      <w:pPr>
+        <w:spacing w:line="240" w:lineRule="auto"/>
+        <w:rPr>
+          <w:rFonts w:ascii="Palatino Linotype" w:eastAsia="Palatino Linotype" w:hAnsi="Palatino Linotype" w:cs="Palatino Linotype"/>
+        </w:rPr>
+      </w:pPr>
+      <w:r>
+        <w:rPr>
+          <w:rFonts w:ascii="Palatino Linotype" w:eastAsia="Palatino Linotype" w:hAnsi="Palatino Linotype" w:cs="Palatino Linotype"/>
+          <w:b/>
+        </w:rPr>
+        <w:t>University of Washington</w:t>
+      </w:r>
+      <w:r>
+        <w:rPr>
+          <w:rFonts w:ascii="Palatino Linotype" w:eastAsia="Palatino Linotype" w:hAnsi="Palatino Linotype" w:cs="Palatino Linotype"/>
+        </w:rPr>
+        <w:t>, Seattle, WA</w:t>
+      </w:r>
+      <w:r>
+        <w:rPr>
+          <w:rFonts w:ascii="Palatino Linotype" w:eastAsia="Palatino Linotype" w:hAnsi="Palatino Linotype" w:cs="Palatino Linotype"/>
+        </w:rPr>
+        <w:tab/>
+      </w:r>
+      <w:r>
+        <w:rPr>
+          <w:rFonts w:ascii="Palatino Linotype" w:eastAsia="Palatino Linotype" w:hAnsi="Palatino Linotype" w:cs="Palatino Linotype"/>
+        </w:rPr>
+        <w:tab/>
+      </w:r>
+      <w:r>
+        <w:rPr>
+          <w:rFonts w:ascii="Palatino Linotype" w:eastAsia="Palatino Linotype" w:hAnsi="Palatino Linotype" w:cs="Palatino Linotype"/>
+        </w:rPr>
+        <w:tab/>
+      </w:r>
+      <w:r>
+        <w:rPr>
+          <w:rFonts w:ascii="Palatino Linotype" w:eastAsia="Palatino Linotype" w:hAnsi="Palatino Linotype" w:cs="Palatino Linotype"/>
+        </w:rPr>
+        <w:tab/>
+      </w:r>
+      <w:r>
+        <w:rPr>
+          <w:rFonts w:ascii="Palatino Linotype" w:eastAsia="Palatino Linotype" w:hAnsi="Palatino Linotype" w:cs="Palatino Linotype"/>
+        </w:rPr>
+        <w:tab/>
+      </w:r>
+      <w:r>
+        <w:rPr>
+          <w:rFonts w:ascii="Palatino Linotype" w:eastAsia="Palatino Linotype" w:hAnsi="Palatino Linotype" w:cs="Palatino Linotype"/>
+        </w:rPr>
+        <w:tab/>
+      </w:r>
+      <w:r>
+        <w:rPr>
+          <w:rFonts w:ascii="Palatino Linotype" w:eastAsia="Palatino Linotype" w:hAnsi="Palatino Linotype" w:cs="Palatino Linotype"/>
+        </w:rPr>
+        <w:tab/>
+        <w:t xml:space="preserve">        </w:t>
+      </w:r>
+      <w:r>
+        <w:rPr>
+          <w:rFonts w:ascii="Palatino Linotype" w:eastAsia="Palatino Linotype" w:hAnsi="Palatino Linotype" w:cs="Palatino Linotype"/>
+        </w:rPr>
+        <w:tab/>
+        <w:t xml:space="preserve">        </w:t>
+      </w:r>
+      <w:r>
+        <w:rPr>
+          <w:rFonts w:ascii="Palatino Linotype" w:eastAsia="Palatino Linotype" w:hAnsi="Palatino Linotype" w:cs="Palatino Linotype"/>
+        </w:rPr>
+        <w:t xml:space="preserve"> June 2017</w:t>
+      </w:r>
+      <w:r>
+        <w:rPr>
+          <w:rFonts w:ascii="Palatino Linotype" w:eastAsia="Palatino Linotype" w:hAnsi="Palatino Linotype" w:cs="Palatino Linotype"/>
+        </w:rPr>
+        <w:tab/>
+        <w:t xml:space="preserve"> </w:t>
+      </w:r>
+    </w:p>
+    <w:p>
+      <w:pPr>
+        <w:spacing w:line="240" w:lineRule="auto"/>
+        <w:rPr>
+          <w:rFonts w:ascii="Palatino Linotype" w:eastAsia="Palatino Linotype" w:hAnsi="Palatino Linotype" w:cs="Palatino Linotype"/>
+        </w:rPr>
+      </w:pPr>
+      <w:r>
+        <w:rPr>
+          <w:rFonts w:ascii="Palatino Linotype" w:eastAsia="Palatino Linotype" w:hAnsi="Palatino Linotype" w:cs="Palatino Linotype"/>
+        </w:rPr>
+        <w:t>Bachelor of Science (BS), Biology</w:t>
+      </w:r>
+      <w:r>
+        <w:rPr>
+          <w:rFonts w:ascii="Palatino Linotype" w:eastAsia="Palatino Linotype" w:hAnsi="Palatino Linotype" w:cs="Palatino Linotype"/>
+        </w:rPr>
+        <w:tab/>
+      </w:r>
+      <w:r>
+        <w:rPr>
+          <w:rFonts w:ascii="Palatino Linotype" w:eastAsia="Palatino Linotype" w:hAnsi="Palatino Linotype" w:cs="Palatino Linotype"/>
+        </w:rPr>
+        <w:tab/>
+      </w:r>
+      <w:r>
+        <w:rPr>
+          <w:rFonts w:ascii="Palatino Linotype" w:eastAsia="Palatino Linotype" w:hAnsi="Palatino Linotype" w:cs="Palatino Linotype"/>
+        </w:rPr>
+        <w:tab/>
+      </w:r>
+      <w:r>
+        <w:rPr>
+          <w:rFonts w:ascii="Palatino Linotype" w:eastAsia="Palatino Linotype" w:hAnsi="Palatino Linotype" w:cs="Palatino Linotype"/>
+        </w:rPr>
+        <w:tab/>
+      </w:r>
+      <w:r>
+        <w:rPr>
+          <w:rFonts w:ascii="Palatino Linotype" w:eastAsia="Palatino Linotype" w:hAnsi="Palatino Linotype" w:cs="Palatino Linotype"/>
+        </w:rPr>
+        <w:tab/>
+      </w:r>
+      <w:r>
+        <w:rPr>
+          <w:rFonts w:ascii="Palatino Linotype" w:eastAsia="Palatino Linotype" w:hAnsi="Palatino Linotype" w:cs="Palatino Linotype"/>
+        </w:rPr>
+        <w:tab/>
+      </w:r>
+      <w:r>
+        <w:rPr>
+          <w:rFonts w:ascii="Palatino Linotype" w:eastAsia="Palatino Linotype" w:hAnsi="Palatino Linotype" w:cs="Palatino Linotype"/>
+        </w:rPr>
+        <w:tab/>
+      </w:r>
+      <w:r>
+        <w:rPr>
+          <w:rFonts w:ascii="Palatino Linotype" w:eastAsia="Palatino Linotype" w:hAnsi="Palatino Linotype" w:cs="Palatino Linotype"/>
+        </w:rPr>
+        <w:tab/>
+      </w:r>
+      <w:r>
+        <w:rPr>
+          <w:rFonts w:ascii="Palatino Linotype" w:eastAsia="Palatino Linotype" w:hAnsi="Palatino Linotype" w:cs="Palatino Linotype"/>
+        </w:rPr>
+        <w:tab/>
+        <w:t xml:space="preserve">         </w:t>
+      </w:r>
+    </w:p>
+    <w:p>
+      <w:pPr>
+        <w:spacing w:line="240" w:lineRule="auto"/>
+        <w:rPr>
+          <w:rFonts w:ascii="Palatino Linotype" w:eastAsia="Palatino Linotype" w:hAnsi="Palatino Linotype" w:cs="Palatino Linotype"/>
+          <w:b/>
+          <w:u w:val="single"/>
+        </w:rPr>
+      </w:pPr>
+    </w:p>
+    <w:p>
+      <w:pPr>
+        <w:spacing w:line="240" w:lineRule="auto"/>
+        <w:rPr>
+          <w:rFonts w:ascii="Palatino Linotype" w:eastAsia="Palatino Linotype" w:hAnsi="Palatino Linotype" w:cs="Palatino Linotype"/>
+          <w:b/>
+          <w:u w:val="single"/>
+        </w:rPr>
+      </w:pPr>
+      <w:r>
+        <w:rPr>
+          <w:rFonts w:ascii="Palatino Linotype" w:eastAsia="Palatino Linotype" w:hAnsi="Palatino Linotype" w:cs="Palatino Linotype"/>
+          <w:b/>
+          <w:u w:val="single"/>
+        </w:rPr>
+        <w:t>SKILLS</w:t>
+      </w:r>
+    </w:p>
+    <w:p>
+      <w:pPr>
+        <w:spacing w:line="240" w:lineRule="auto"/>
+        <w:rPr>
+          <w:rFonts w:ascii="Palatino Linotype" w:eastAsia="Palatino Linotype" w:hAnsi="Palatino Linotype" w:cs="Palatino Linotype"/>
+        </w:rPr>
+      </w:pPr>
+      <w:r>
+        <w:rPr>
+          <w:rFonts w:ascii="Palatino Linotype" w:eastAsia="Palatino Linotype" w:hAnsi="Palatino Linotype" w:cs="Palatino Linotype"/>
+          <w:b/>
+        </w:rPr>
+        <w:t>Proficient</w:t>
+      </w:r>
+      <w:r>
+        <w:rPr>
+          <w:rFonts w:ascii="Palatino Linotype" w:eastAsia="Palatino Linotype" w:hAnsi="Palatino Linotype" w:cs="Palatino Linotype"/>
+        </w:rPr>
+        <w:t xml:space="preserve"> – Java, </w:t>
+      </w:r>
+      <w:proofErr w:type="spellStart"/>
+      <w:r>
+        <w:rPr>
+          <w:rFonts w:ascii="Palatino Linotype" w:eastAsia="Palatino Linotype" w:hAnsi="Palatino Linotype" w:cs="Palatino Linotype"/>
+        </w:rPr>
+        <w:t>Javascript</w:t>
+      </w:r>
+      <w:proofErr w:type="spellEnd"/>
+      <w:r>
+        <w:rPr>
+          <w:rFonts w:ascii="Palatino Linotype" w:eastAsia="Palatino Linotype" w:hAnsi="Palatino Linotype" w:cs="Palatino Linotype"/>
+        </w:rPr>
+        <w:t>, React</w:t>
+      </w:r>
+      <w:r>
+        <w:rPr>
+          <w:rFonts w:ascii="Palatino Linotype" w:eastAsia="Palatino Linotype" w:hAnsi="Palatino Linotype" w:cs="Palatino Linotype"/>
+        </w:rPr>
+        <w:t xml:space="preserve">, </w:t>
+      </w:r>
+      <w:r>
+        <w:rPr>
+          <w:rFonts w:ascii="Palatino Linotype" w:eastAsia="Palatino Linotype" w:hAnsi="Palatino Linotype" w:cs="Palatino Linotype"/>
+        </w:rPr>
+        <w:t>HTML</w:t>
+      </w:r>
+      <w:r>
+        <w:rPr>
+          <w:rFonts w:ascii="Palatino Linotype" w:eastAsia="Palatino Linotype" w:hAnsi="Palatino Linotype" w:cs="Palatino Linotype"/>
+        </w:rPr>
+        <w:t>+</w:t>
+      </w:r>
+      <w:r>
+        <w:rPr>
+          <w:rFonts w:ascii="Palatino Linotype" w:eastAsia="Palatino Linotype" w:hAnsi="Palatino Linotype" w:cs="Palatino Linotype"/>
+        </w:rPr>
+        <w:t xml:space="preserve">CSS, Object-Oriented </w:t>
+      </w:r>
+      <w:r>
+        <w:rPr>
+          <w:rFonts w:ascii="Palatino Linotype" w:eastAsia="Palatino Linotype" w:hAnsi="Palatino Linotype" w:cs="Palatino Linotype"/>
+        </w:rPr>
+        <w:t>Design</w:t>
+      </w:r>
+      <w:r>
+        <w:rPr>
+          <w:rFonts w:ascii="Palatino Linotype" w:eastAsia="Palatino Linotype" w:hAnsi="Palatino Linotype" w:cs="Palatino Linotype"/>
+        </w:rPr>
+        <w:t xml:space="preserve">, </w:t>
+      </w:r>
+      <w:r>
+        <w:rPr>
+          <w:rFonts w:ascii="Palatino Linotype" w:eastAsia="Palatino Linotype" w:hAnsi="Palatino Linotype" w:cs="Palatino Linotype"/>
+        </w:rPr>
+        <w:t>Git/GitHub</w:t>
+      </w:r>
+      <w:r>
+        <w:rPr>
+          <w:rFonts w:ascii="Palatino Linotype" w:eastAsia="Palatino Linotype" w:hAnsi="Palatino Linotype" w:cs="Palatino Linotype"/>
+        </w:rPr>
+        <w:t>, SQL</w:t>
+      </w:r>
+    </w:p>
+    <w:p>
+      <w:pPr>
+        <w:spacing w:line="240" w:lineRule="auto"/>
+        <w:rPr>
+          <w:rFonts w:ascii="Palatino Linotype" w:eastAsia="Palatino Linotype" w:hAnsi="Palatino Linotype" w:cs="Palatino Linotype"/>
+        </w:rPr>
+      </w:pPr>
+      <w:r>
+        <w:rPr>
+          <w:rFonts w:ascii="Palatino Linotype" w:eastAsia="Palatino Linotype" w:hAnsi="Palatino Linotype" w:cs="Palatino Linotype"/>
+          <w:b/>
+        </w:rPr>
+        <w:t>Knowledgeable</w:t>
+      </w:r>
+      <w:r>
+        <w:rPr>
+          <w:rFonts w:ascii="Palatino Linotype" w:eastAsia="Palatino Linotype" w:hAnsi="Palatino Linotype" w:cs="Palatino Linotype"/>
+        </w:rPr>
+        <w:t xml:space="preserve"> </w:t>
       </w:r>
       <w:r>
         <w:rPr>
@@ -1168,24 +1076,278 @@
         <w:rPr>
           <w:rFonts w:ascii="Palatino Linotype" w:eastAsia="Palatino Linotype" w:hAnsi="Palatino Linotype" w:cs="Palatino Linotype"/>
         </w:rPr>
-        <w:t>present</w:t>
-      </w:r>
-    </w:p>
-    <w:p>
-      <w:pPr>
-        <w:spacing w:line="240" w:lineRule="auto"/>
-        <w:rPr>
-          <w:rFonts w:ascii="Palatino Linotype" w:eastAsia="Palatino Linotype" w:hAnsi="Palatino Linotype" w:cs="Palatino Linotype"/>
-          <w:b/>
-          <w:i/>
-        </w:rPr>
-      </w:pPr>
-      <w:r>
-        <w:rPr>
-          <w:rFonts w:ascii="Palatino Linotype" w:eastAsia="Palatino Linotype" w:hAnsi="Palatino Linotype" w:cs="Palatino Linotype"/>
-          <w:i/>
-        </w:rPr>
-        <w:t>PPD, Wilmington, NC</w:t>
+        <w:t xml:space="preserve"> PostgreSQL, MongoDB</w:t>
+      </w:r>
+      <w:r>
+        <w:rPr>
+          <w:rFonts w:ascii="Palatino Linotype" w:eastAsia="Palatino Linotype" w:hAnsi="Palatino Linotype" w:cs="Palatino Linotype"/>
+        </w:rPr>
+        <w:t xml:space="preserve">, Sass, </w:t>
+      </w:r>
+      <w:r>
+        <w:rPr>
+          <w:rFonts w:ascii="Palatino Linotype" w:eastAsia="Palatino Linotype" w:hAnsi="Palatino Linotype" w:cs="Palatino Linotype"/>
+        </w:rPr>
+        <w:t>Nodejs,</w:t>
+      </w:r>
+      <w:r>
+        <w:rPr>
+          <w:rFonts w:ascii="Palatino Linotype" w:eastAsia="Palatino Linotype" w:hAnsi="Palatino Linotype" w:cs="Palatino Linotype"/>
+        </w:rPr>
+        <w:t xml:space="preserve"> </w:t>
+      </w:r>
+      <w:r>
+        <w:rPr>
+          <w:rFonts w:ascii="Palatino Linotype" w:eastAsia="Palatino Linotype" w:hAnsi="Palatino Linotype" w:cs="Palatino Linotype"/>
+        </w:rPr>
+        <w:t xml:space="preserve">Express, </w:t>
+      </w:r>
+      <w:r>
+        <w:rPr>
+          <w:rFonts w:ascii="Palatino Linotype" w:eastAsia="Palatino Linotype" w:hAnsi="Palatino Linotype" w:cs="Palatino Linotype"/>
+        </w:rPr>
+        <w:t xml:space="preserve">Redux, </w:t>
+      </w:r>
+      <w:r>
+        <w:rPr>
+          <w:rFonts w:ascii="Palatino Linotype" w:eastAsia="Palatino Linotype" w:hAnsi="Palatino Linotype" w:cs="Palatino Linotype"/>
+        </w:rPr>
+        <w:t>Python</w:t>
+      </w:r>
+    </w:p>
+    <w:p>
+      <w:pPr>
+        <w:spacing w:line="240" w:lineRule="auto"/>
+        <w:rPr>
+          <w:rFonts w:ascii="Palatino Linotype" w:eastAsia="Palatino Linotype" w:hAnsi="Palatino Linotype" w:cs="Palatino Linotype"/>
+        </w:rPr>
+      </w:pPr>
+      <w:r>
+        <w:rPr>
+          <w:rFonts w:ascii="Palatino Linotype" w:eastAsia="Palatino Linotype" w:hAnsi="Palatino Linotype" w:cs="Palatino Linotype"/>
+          <w:b/>
+        </w:rPr>
+        <w:t>Basic</w:t>
+      </w:r>
+      <w:r>
+        <w:rPr>
+          <w:rFonts w:ascii="Palatino Linotype" w:eastAsia="Palatino Linotype" w:hAnsi="Palatino Linotype" w:cs="Palatino Linotype"/>
+        </w:rPr>
+        <w:t xml:space="preserve"> </w:t>
+      </w:r>
+      <w:r>
+        <w:rPr>
+          <w:rFonts w:ascii="Palatino Linotype" w:eastAsia="Palatino Linotype" w:hAnsi="Palatino Linotype" w:cs="Palatino Linotype"/>
+        </w:rPr>
+        <w:t xml:space="preserve">– C++, Docker, Bootstrap, </w:t>
+      </w:r>
+      <w:proofErr w:type="spellStart"/>
+      <w:r>
+        <w:rPr>
+          <w:rFonts w:ascii="Palatino Linotype" w:eastAsia="Palatino Linotype" w:hAnsi="Palatino Linotype" w:cs="Palatino Linotype"/>
+        </w:rPr>
+        <w:t>PrimeReact</w:t>
+      </w:r>
+      <w:proofErr w:type="spellEnd"/>
+      <w:r>
+        <w:rPr>
+          <w:rFonts w:ascii="Palatino Linotype" w:eastAsia="Palatino Linotype" w:hAnsi="Palatino Linotype" w:cs="Palatino Linotype"/>
+        </w:rPr>
+        <w:t xml:space="preserve">, </w:t>
+      </w:r>
+      <w:proofErr w:type="spellStart"/>
+      <w:r>
+        <w:rPr>
+          <w:rFonts w:ascii="Palatino Linotype" w:eastAsia="Palatino Linotype" w:hAnsi="Palatino Linotype" w:cs="Palatino Linotype"/>
+        </w:rPr>
+        <w:t>UIKit</w:t>
+      </w:r>
+      <w:proofErr w:type="spellEnd"/>
+      <w:r>
+        <w:rPr>
+          <w:rFonts w:ascii="Palatino Linotype" w:eastAsia="Palatino Linotype" w:hAnsi="Palatino Linotype" w:cs="Palatino Linotype"/>
+        </w:rPr>
+        <w:t>, Next.js</w:t>
+      </w:r>
+      <w:r>
+        <w:rPr>
+          <w:rFonts w:ascii="Palatino Linotype" w:eastAsia="Palatino Linotype" w:hAnsi="Palatino Linotype" w:cs="Palatino Linotype"/>
+        </w:rPr>
+        <w:t xml:space="preserve">, </w:t>
+      </w:r>
+      <w:r>
+        <w:rPr>
+          <w:rFonts w:ascii="Palatino Linotype" w:eastAsia="Palatino Linotype" w:hAnsi="Palatino Linotype" w:cs="Palatino Linotype"/>
+        </w:rPr>
+        <w:t xml:space="preserve">Command Line, Heroku </w:t>
+      </w:r>
+    </w:p>
+    <w:p>
+      <w:pPr>
+        <w:rPr>
+          <w:rFonts w:ascii="Palatino Linotype" w:eastAsia="Karla Regular" w:hAnsi="Palatino Linotype" w:cs="Times New Roman"/>
+          <w:color w:val="000000" w:themeColor="text1"/>
+        </w:rPr>
+      </w:pPr>
+      <w:r>
+        <w:rPr>
+          <w:rFonts w:ascii="Palatino Linotype" w:eastAsia="Karla Regular" w:hAnsi="Palatino Linotype" w:cs="Times New Roman"/>
+          <w:b/>
+          <w:color w:val="000000" w:themeColor="text1"/>
+        </w:rPr>
+        <w:t>C</w:t>
+      </w:r>
+      <w:r>
+        <w:rPr>
+          <w:rFonts w:ascii="Palatino Linotype" w:eastAsia="Karla Regular" w:hAnsi="Palatino Linotype" w:cs="Times New Roman"/>
+          <w:b/>
+          <w:color w:val="000000" w:themeColor="text1"/>
+        </w:rPr>
+        <w:t>ourses</w:t>
+      </w:r>
+      <w:r>
+        <w:rPr>
+          <w:rFonts w:ascii="Palatino Linotype" w:eastAsia="Karla Regular" w:hAnsi="Palatino Linotype" w:cs="Times New Roman"/>
+          <w:b/>
+          <w:color w:val="000000" w:themeColor="text1"/>
+        </w:rPr>
+        <w:t xml:space="preserve"> </w:t>
+      </w:r>
+      <w:r>
+        <w:rPr>
+          <w:rFonts w:ascii="Palatino Linotype" w:eastAsia="Karla Regular" w:hAnsi="Palatino Linotype" w:cs="Times New Roman"/>
+          <w:color w:val="000000" w:themeColor="text1"/>
+        </w:rPr>
+        <w:t>–</w:t>
+      </w:r>
+      <w:r>
+        <w:rPr>
+          <w:rFonts w:ascii="Palatino Linotype" w:eastAsia="Karla Regular" w:hAnsi="Palatino Linotype" w:cs="Times New Roman"/>
+          <w:color w:val="000000" w:themeColor="text1"/>
+        </w:rPr>
+        <w:t xml:space="preserve"> </w:t>
+      </w:r>
+      <w:r>
+        <w:rPr>
+          <w:rFonts w:ascii="Palatino Linotype" w:eastAsia="Karla Regular" w:hAnsi="Palatino Linotype" w:cs="Times New Roman"/>
+          <w:color w:val="000000" w:themeColor="text1"/>
+        </w:rPr>
+        <w:t>Computer Science I</w:t>
+      </w:r>
+      <w:r>
+        <w:rPr>
+          <w:rFonts w:ascii="Palatino Linotype" w:eastAsia="Karla Regular" w:hAnsi="Palatino Linotype" w:cs="Times New Roman"/>
+          <w:color w:val="000000" w:themeColor="text1"/>
+        </w:rPr>
+        <w:t xml:space="preserve"> &amp; II</w:t>
+      </w:r>
+      <w:r>
+        <w:rPr>
+          <w:rFonts w:ascii="Palatino Linotype" w:eastAsia="Karla Regular" w:hAnsi="Palatino Linotype" w:cs="Times New Roman"/>
+          <w:color w:val="000000" w:themeColor="text1"/>
+        </w:rPr>
+        <w:t xml:space="preserve">, Data Structures &amp; Algorithms, </w:t>
+      </w:r>
+      <w:r>
+        <w:rPr>
+          <w:rFonts w:ascii="Palatino Linotype" w:eastAsia="Karla" w:hAnsi="Palatino Linotype" w:cs="Times New Roman"/>
+          <w:color w:val="000000" w:themeColor="text1"/>
+        </w:rPr>
+        <w:t>Web Dev Bootcamp, React with Redux</w:t>
+      </w:r>
+    </w:p>
+    <w:p>
+      <w:pPr>
+        <w:spacing w:line="240" w:lineRule="auto"/>
+        <w:rPr>
+          <w:rFonts w:ascii="Palatino Linotype" w:eastAsia="Palatino Linotype" w:hAnsi="Palatino Linotype" w:cs="Palatino Linotype"/>
+          <w:b/>
+          <w:u w:val="single"/>
+        </w:rPr>
+      </w:pPr>
+    </w:p>
+    <w:p>
+      <w:pPr>
+        <w:spacing w:line="240" w:lineRule="auto"/>
+        <w:rPr>
+          <w:rFonts w:ascii="Palatino Linotype" w:eastAsia="Palatino Linotype" w:hAnsi="Palatino Linotype" w:cs="Palatino Linotype"/>
+          <w:b/>
+          <w:u w:val="single"/>
+        </w:rPr>
+      </w:pPr>
+      <w:r>
+        <w:rPr>
+          <w:rFonts w:ascii="Palatino Linotype" w:eastAsia="Palatino Linotype" w:hAnsi="Palatino Linotype" w:cs="Palatino Linotype"/>
+          <w:b/>
+          <w:u w:val="single"/>
+        </w:rPr>
+        <w:t xml:space="preserve">PROJECTS </w:t>
+      </w:r>
+    </w:p>
+    <w:p>
+      <w:pPr>
+        <w:spacing w:line="240" w:lineRule="auto"/>
+        <w:rPr>
+          <w:rFonts w:ascii="Palatino Linotype" w:eastAsia="Palatino Linotype" w:hAnsi="Palatino Linotype" w:cs="Times New Roman"/>
+          <w:color w:val="000000" w:themeColor="text1"/>
+        </w:rPr>
+      </w:pPr>
+      <w:hyperlink r:id="rId11" w:history="1">
+        <w:r>
+          <w:rPr>
+            <w:rStyle w:val="Hyperlink"/>
+            <w:rFonts w:ascii="Palatino Linotype" w:eastAsia="Palatino Linotype" w:hAnsi="Palatino Linotype" w:cs="Times New Roman"/>
+            <w:b/>
+            <w:color w:val="000000" w:themeColor="text1"/>
+            <w:u w:val="none"/>
+          </w:rPr>
+          <w:t xml:space="preserve">Movie List: </w:t>
+        </w:r>
+        <w:r>
+          <w:rPr>
+            <w:rStyle w:val="Hyperlink"/>
+            <w:rFonts w:ascii="Palatino Linotype" w:eastAsia="Palatino Linotype" w:hAnsi="Palatino Linotype" w:cs="Times New Roman"/>
+            <w:color w:val="000000" w:themeColor="text1"/>
+            <w:u w:val="none"/>
+          </w:rPr>
+          <w:t xml:space="preserve">Full-stack CRUD app from scratch | React, </w:t>
+        </w:r>
+        <w:proofErr w:type="spellStart"/>
+        <w:r>
+          <w:rPr>
+            <w:rStyle w:val="Hyperlink"/>
+            <w:rFonts w:ascii="Palatino Linotype" w:eastAsia="Palatino Linotype" w:hAnsi="Palatino Linotype" w:cs="Times New Roman"/>
+            <w:color w:val="000000" w:themeColor="text1"/>
+            <w:u w:val="none"/>
+          </w:rPr>
+          <w:t>FastAPI</w:t>
+        </w:r>
+        <w:proofErr w:type="spellEnd"/>
+        <w:r>
+          <w:rPr>
+            <w:rStyle w:val="Hyperlink"/>
+            <w:rFonts w:ascii="Palatino Linotype" w:eastAsia="Palatino Linotype" w:hAnsi="Palatino Linotype" w:cs="Times New Roman"/>
+            <w:color w:val="000000" w:themeColor="text1"/>
+            <w:u w:val="none"/>
+          </w:rPr>
+          <w:t>, PostgreSQL, Docker, Heroku</w:t>
+        </w:r>
+        <w:r>
+          <w:rPr>
+            <w:rStyle w:val="Hyperlink"/>
+            <w:rFonts w:ascii="Palatino Linotype" w:eastAsia="Palatino Linotype" w:hAnsi="Palatino Linotype" w:cs="Times New Roman"/>
+            <w:color w:val="000000" w:themeColor="text1"/>
+            <w:u w:val="none"/>
+          </w:rPr>
+          <w:tab/>
+        </w:r>
+      </w:hyperlink>
+      <w:r>
+        <w:rPr>
+          <w:rFonts w:ascii="Palatino Linotype" w:eastAsia="Palatino Linotype" w:hAnsi="Palatino Linotype" w:cs="Times New Roman"/>
+          <w:color w:val="000000" w:themeColor="text1"/>
+        </w:rPr>
+        <w:t xml:space="preserve">        June 2022</w:t>
       </w:r>
     </w:p>
     <w:p>
@@ -1197,50 +1359,37 @@
         </w:numPr>
         <w:spacing w:line="240" w:lineRule="auto"/>
         <w:rPr>
-          <w:rFonts w:ascii="Palatino Linotype" w:eastAsia="Palatino Linotype" w:hAnsi="Palatino Linotype" w:cs="Palatino Linotype"/>
-        </w:rPr>
-      </w:pPr>
-      <w:r>
-        <w:rPr>
-          <w:rFonts w:ascii="Palatino Linotype" w:eastAsia="Palatino Linotype" w:hAnsi="Palatino Linotype" w:cs="Palatino Linotype"/>
-        </w:rPr>
-        <w:t>Program</w:t>
-      </w:r>
-      <w:r>
-        <w:rPr>
-          <w:rFonts w:ascii="Palatino Linotype" w:eastAsia="Palatino Linotype" w:hAnsi="Palatino Linotype" w:cs="Palatino Linotype"/>
-        </w:rPr>
-        <w:t>/</w:t>
-      </w:r>
-      <w:r>
-        <w:rPr>
-          <w:rFonts w:ascii="Palatino Linotype" w:eastAsia="Palatino Linotype" w:hAnsi="Palatino Linotype" w:cs="Palatino Linotype"/>
-        </w:rPr>
-        <w:t xml:space="preserve">validate statistical </w:t>
-      </w:r>
-      <w:r>
-        <w:rPr>
-          <w:rFonts w:ascii="Palatino Linotype" w:eastAsia="Palatino Linotype" w:hAnsi="Palatino Linotype" w:cs="Palatino Linotype"/>
-        </w:rPr>
-        <w:t xml:space="preserve">macros, </w:t>
-      </w:r>
-      <w:r>
-        <w:rPr>
-          <w:rFonts w:ascii="Palatino Linotype" w:eastAsia="Palatino Linotype" w:hAnsi="Palatino Linotype" w:cs="Palatino Linotype"/>
-        </w:rPr>
-        <w:t>tables</w:t>
-      </w:r>
-      <w:r>
-        <w:rPr>
-          <w:rFonts w:ascii="Palatino Linotype" w:eastAsia="Palatino Linotype" w:hAnsi="Palatino Linotype" w:cs="Palatino Linotype"/>
-        </w:rPr>
-        <w:t>,</w:t>
-      </w:r>
-      <w:r>
-        <w:rPr>
-          <w:rFonts w:ascii="Palatino Linotype" w:eastAsia="Palatino Linotype" w:hAnsi="Palatino Linotype" w:cs="Palatino Linotype"/>
-        </w:rPr>
-        <w:t xml:space="preserve"> and provide proper documentation</w:t>
+          <w:rFonts w:ascii="Palatino Linotype" w:eastAsia="Palatino Linotype" w:hAnsi="Palatino Linotype" w:cs="Times New Roman"/>
+          <w:color w:val="000000" w:themeColor="text1"/>
+        </w:rPr>
+      </w:pPr>
+      <w:r>
+        <w:rPr>
+          <w:rFonts w:ascii="Palatino Linotype" w:eastAsia="Palatino Linotype" w:hAnsi="Palatino Linotype" w:cs="Times New Roman"/>
+          <w:color w:val="000000" w:themeColor="text1"/>
+        </w:rPr>
+        <w:t>Constructed</w:t>
+      </w:r>
+      <w:r>
+        <w:rPr>
+          <w:rFonts w:ascii="Palatino Linotype" w:eastAsia="Palatino Linotype" w:hAnsi="Palatino Linotype" w:cs="Times New Roman"/>
+          <w:color w:val="000000" w:themeColor="text1"/>
+        </w:rPr>
+        <w:t xml:space="preserve"> an app to save </w:t>
+      </w:r>
+      <w:r>
+        <w:rPr>
+          <w:rFonts w:ascii="Palatino Linotype" w:eastAsia="Palatino Linotype" w:hAnsi="Palatino Linotype" w:cs="Times New Roman"/>
+          <w:color w:val="000000" w:themeColor="text1"/>
+        </w:rPr>
+        <w:t xml:space="preserve">and sort </w:t>
+      </w:r>
+      <w:r>
+        <w:rPr>
+          <w:rFonts w:ascii="Palatino Linotype" w:eastAsia="Palatino Linotype" w:hAnsi="Palatino Linotype" w:cs="Times New Roman"/>
+          <w:color w:val="000000" w:themeColor="text1"/>
+        </w:rPr>
+        <w:t>your favorite movies with your personal rating</w:t>
       </w:r>
     </w:p>
     <w:p>
@@ -1252,14 +1401,16 @@
         </w:numPr>
         <w:spacing w:line="240" w:lineRule="auto"/>
         <w:rPr>
-          <w:rFonts w:ascii="Palatino Linotype" w:eastAsia="Palatino Linotype" w:hAnsi="Palatino Linotype" w:cs="Palatino Linotype"/>
-        </w:rPr>
-      </w:pPr>
-      <w:r>
-        <w:rPr>
-          <w:rFonts w:ascii="Palatino Linotype" w:eastAsia="Palatino Linotype" w:hAnsi="Palatino Linotype" w:cs="Palatino Linotype"/>
-        </w:rPr>
-        <w:t>Refactor legacy statistical code to improve cleanliness, readability, and reusability</w:t>
+          <w:rFonts w:ascii="Palatino Linotype" w:eastAsia="Palatino Linotype" w:hAnsi="Palatino Linotype" w:cs="Times New Roman"/>
+          <w:color w:val="000000" w:themeColor="text1"/>
+        </w:rPr>
+      </w:pPr>
+      <w:r>
+        <w:rPr>
+          <w:rFonts w:ascii="Palatino Linotype" w:eastAsia="Palatino Linotype" w:hAnsi="Palatino Linotype" w:cs="Times New Roman"/>
+          <w:color w:val="000000" w:themeColor="text1"/>
+        </w:rPr>
+        <w:t>Integrated third-party API calls to The Movie Database API to retrieve movie posters and titles</w:t>
       </w:r>
     </w:p>
     <w:p>
@@ -1271,440 +1422,41 @@
         </w:numPr>
         <w:spacing w:line="240" w:lineRule="auto"/>
         <w:rPr>
-          <w:rFonts w:ascii="Palatino Linotype" w:eastAsia="Palatino Linotype" w:hAnsi="Palatino Linotype" w:cs="Palatino Linotype"/>
-          <w:b/>
-          <w:u w:val="single"/>
-        </w:rPr>
-      </w:pPr>
-      <w:r>
-        <w:rPr>
-          <w:rFonts w:ascii="Palatino Linotype" w:eastAsia="Palatino Linotype" w:hAnsi="Palatino Linotype" w:cs="Palatino Linotype"/>
-        </w:rPr>
-        <w:t>Produce</w:t>
-      </w:r>
-      <w:r>
-        <w:rPr>
-          <w:rFonts w:ascii="Palatino Linotype" w:eastAsia="Palatino Linotype" w:hAnsi="Palatino Linotype" w:cs="Palatino Linotype"/>
-        </w:rPr>
-        <w:t xml:space="preserve"> statistical analysis plans</w:t>
-      </w:r>
-      <w:r>
-        <w:rPr>
-          <w:rFonts w:ascii="Palatino Linotype" w:eastAsia="Palatino Linotype" w:hAnsi="Palatino Linotype" w:cs="Palatino Linotype"/>
-        </w:rPr>
-        <w:t xml:space="preserve"> deri</w:t>
+          <w:rFonts w:ascii="Palatino Linotype" w:eastAsia="Palatino Linotype" w:hAnsi="Palatino Linotype" w:cs="Times New Roman"/>
+          <w:color w:val="000000" w:themeColor="text1"/>
+        </w:rPr>
+      </w:pPr>
+      <w:r>
+        <w:rPr>
+          <w:rFonts w:ascii="Palatino Linotype" w:eastAsia="Palatino Linotype" w:hAnsi="Palatino Linotype" w:cs="Times New Roman"/>
+          <w:color w:val="000000" w:themeColor="text1"/>
+        </w:rPr>
+        <w:t xml:space="preserve">Constructed RESTful backend routes in </w:t>
+      </w:r>
+      <w:proofErr w:type="spellStart"/>
+      <w:r>
+        <w:rPr>
+          <w:rFonts w:ascii="Palatino Linotype" w:eastAsia="Palatino Linotype" w:hAnsi="Palatino Linotype" w:cs="Times New Roman"/>
+          <w:color w:val="000000" w:themeColor="text1"/>
+        </w:rPr>
+        <w:t>FastA</w:t>
       </w:r>
       <w:bookmarkStart w:id="0" w:name="_GoBack"/>
       <w:bookmarkEnd w:id="0"/>
       <w:r>
         <w:rPr>
-          <w:rFonts w:ascii="Palatino Linotype" w:eastAsia="Palatino Linotype" w:hAnsi="Palatino Linotype" w:cs="Palatino Linotype"/>
-        </w:rPr>
-        <w:t>ved from the study protocol and case report form</w:t>
-      </w:r>
-    </w:p>
-    <w:p>
-      <w:pPr>
-        <w:spacing w:line="240" w:lineRule="auto"/>
-        <w:rPr>
-          <w:rFonts w:ascii="Palatino Linotype" w:eastAsia="Palatino Linotype" w:hAnsi="Palatino Linotype" w:cs="Palatino Linotype"/>
-        </w:rPr>
-      </w:pPr>
-    </w:p>
-    <w:p>
-      <w:pPr>
-        <w:spacing w:line="240" w:lineRule="auto"/>
-        <w:rPr>
-          <w:rFonts w:ascii="Palatino Linotype" w:eastAsia="Palatino Linotype" w:hAnsi="Palatino Linotype" w:cs="Palatino Linotype"/>
-          <w:b/>
-          <w:u w:val="single"/>
-        </w:rPr>
-      </w:pPr>
-      <w:r>
-        <w:rPr>
-          <w:rFonts w:ascii="Palatino Linotype" w:eastAsia="Palatino Linotype" w:hAnsi="Palatino Linotype" w:cs="Palatino Linotype"/>
-          <w:b/>
-          <w:u w:val="single"/>
-        </w:rPr>
-        <w:t>SKILLS</w:t>
-      </w:r>
-    </w:p>
-    <w:p>
-      <w:pPr>
-        <w:spacing w:line="240" w:lineRule="auto"/>
-        <w:rPr>
-          <w:rFonts w:ascii="Palatino Linotype" w:eastAsia="Palatino Linotype" w:hAnsi="Palatino Linotype" w:cs="Palatino Linotype"/>
-        </w:rPr>
-      </w:pPr>
-      <w:r>
-        <w:rPr>
-          <w:rFonts w:ascii="Palatino Linotype" w:eastAsia="Palatino Linotype" w:hAnsi="Palatino Linotype" w:cs="Palatino Linotype"/>
-          <w:b/>
-        </w:rPr>
-        <w:t>Proficient</w:t>
-      </w:r>
-      <w:r>
-        <w:rPr>
-          <w:rFonts w:ascii="Palatino Linotype" w:eastAsia="Palatino Linotype" w:hAnsi="Palatino Linotype" w:cs="Palatino Linotype"/>
-        </w:rPr>
-        <w:t xml:space="preserve"> - </w:t>
-      </w:r>
-      <w:proofErr w:type="spellStart"/>
-      <w:r>
-        <w:rPr>
-          <w:rFonts w:ascii="Palatino Linotype" w:eastAsia="Palatino Linotype" w:hAnsi="Palatino Linotype" w:cs="Palatino Linotype"/>
-        </w:rPr>
-        <w:t>Javascript</w:t>
-      </w:r>
-      <w:proofErr w:type="spellEnd"/>
-      <w:r>
-        <w:rPr>
-          <w:rFonts w:ascii="Palatino Linotype" w:eastAsia="Palatino Linotype" w:hAnsi="Palatino Linotype" w:cs="Palatino Linotype"/>
-        </w:rPr>
-        <w:t>, React</w:t>
-      </w:r>
-      <w:r>
-        <w:rPr>
-          <w:rFonts w:ascii="Palatino Linotype" w:eastAsia="Palatino Linotype" w:hAnsi="Palatino Linotype" w:cs="Palatino Linotype"/>
-        </w:rPr>
-        <w:t xml:space="preserve">, </w:t>
-      </w:r>
-      <w:r>
-        <w:rPr>
-          <w:rFonts w:ascii="Palatino Linotype" w:eastAsia="Palatino Linotype" w:hAnsi="Palatino Linotype" w:cs="Palatino Linotype"/>
-        </w:rPr>
-        <w:t>HTML</w:t>
-      </w:r>
-      <w:r>
-        <w:rPr>
-          <w:rFonts w:ascii="Palatino Linotype" w:eastAsia="Palatino Linotype" w:hAnsi="Palatino Linotype" w:cs="Palatino Linotype"/>
-        </w:rPr>
-        <w:t>+</w:t>
-      </w:r>
-      <w:r>
-        <w:rPr>
-          <w:rFonts w:ascii="Palatino Linotype" w:eastAsia="Palatino Linotype" w:hAnsi="Palatino Linotype" w:cs="Palatino Linotype"/>
-        </w:rPr>
-        <w:t xml:space="preserve">CSS, </w:t>
-      </w:r>
-      <w:r>
-        <w:rPr>
-          <w:rFonts w:ascii="Palatino Linotype" w:eastAsia="Palatino Linotype" w:hAnsi="Palatino Linotype" w:cs="Palatino Linotype"/>
-        </w:rPr>
-        <w:t>Java, Object-Oriented Programming</w:t>
-      </w:r>
-      <w:r>
-        <w:rPr>
-          <w:rFonts w:ascii="Palatino Linotype" w:eastAsia="Palatino Linotype" w:hAnsi="Palatino Linotype" w:cs="Palatino Linotype"/>
-        </w:rPr>
-        <w:t xml:space="preserve">, </w:t>
-      </w:r>
-      <w:r>
-        <w:rPr>
-          <w:rFonts w:ascii="Palatino Linotype" w:eastAsia="Palatino Linotype" w:hAnsi="Palatino Linotype" w:cs="Palatino Linotype"/>
-        </w:rPr>
-        <w:t>Git/GitHub</w:t>
-      </w:r>
-    </w:p>
-    <w:p>
-      <w:pPr>
-        <w:spacing w:line="240" w:lineRule="auto"/>
-        <w:rPr>
-          <w:rFonts w:ascii="Palatino Linotype" w:eastAsia="Palatino Linotype" w:hAnsi="Palatino Linotype" w:cs="Palatino Linotype"/>
-        </w:rPr>
-      </w:pPr>
-      <w:r>
-        <w:rPr>
-          <w:rFonts w:ascii="Palatino Linotype" w:eastAsia="Palatino Linotype" w:hAnsi="Palatino Linotype" w:cs="Palatino Linotype"/>
-          <w:b/>
-        </w:rPr>
-        <w:t>Knowledgeable</w:t>
-      </w:r>
-      <w:r>
-        <w:rPr>
-          <w:rFonts w:ascii="Palatino Linotype" w:eastAsia="Palatino Linotype" w:hAnsi="Palatino Linotype" w:cs="Palatino Linotype"/>
-        </w:rPr>
-        <w:t xml:space="preserve"> </w:t>
-      </w:r>
-      <w:r>
-        <w:rPr>
-          <w:rFonts w:ascii="Palatino Linotype" w:eastAsia="Palatino Linotype" w:hAnsi="Palatino Linotype" w:cs="Palatino Linotype"/>
-        </w:rPr>
-        <w:t>-</w:t>
-      </w:r>
-      <w:r>
-        <w:rPr>
-          <w:rFonts w:ascii="Palatino Linotype" w:eastAsia="Palatino Linotype" w:hAnsi="Palatino Linotype" w:cs="Palatino Linotype"/>
-        </w:rPr>
-        <w:t xml:space="preserve"> </w:t>
-      </w:r>
-      <w:r>
-        <w:rPr>
-          <w:rFonts w:ascii="Palatino Linotype" w:eastAsia="Palatino Linotype" w:hAnsi="Palatino Linotype" w:cs="Palatino Linotype"/>
-        </w:rPr>
-        <w:t xml:space="preserve">MVC architecture, </w:t>
-      </w:r>
-      <w:r>
-        <w:rPr>
-          <w:rFonts w:ascii="Palatino Linotype" w:eastAsia="Palatino Linotype" w:hAnsi="Palatino Linotype" w:cs="Palatino Linotype"/>
-        </w:rPr>
-        <w:t>PostgreSQL, MongoDB</w:t>
-      </w:r>
-      <w:r>
-        <w:rPr>
-          <w:rFonts w:ascii="Palatino Linotype" w:eastAsia="Palatino Linotype" w:hAnsi="Palatino Linotype" w:cs="Palatino Linotype"/>
-        </w:rPr>
-        <w:t xml:space="preserve">, Sass, </w:t>
-      </w:r>
-      <w:r>
-        <w:rPr>
-          <w:rFonts w:ascii="Palatino Linotype" w:eastAsia="Palatino Linotype" w:hAnsi="Palatino Linotype" w:cs="Palatino Linotype"/>
-        </w:rPr>
-        <w:t>Nodejs,</w:t>
-      </w:r>
-      <w:r>
-        <w:rPr>
-          <w:rFonts w:ascii="Palatino Linotype" w:eastAsia="Palatino Linotype" w:hAnsi="Palatino Linotype" w:cs="Palatino Linotype"/>
-        </w:rPr>
-        <w:t xml:space="preserve"> </w:t>
-      </w:r>
-      <w:r>
-        <w:rPr>
-          <w:rFonts w:ascii="Palatino Linotype" w:eastAsia="Palatino Linotype" w:hAnsi="Palatino Linotype" w:cs="Palatino Linotype"/>
-        </w:rPr>
-        <w:t xml:space="preserve">Express, </w:t>
-      </w:r>
-      <w:r>
-        <w:rPr>
-          <w:rFonts w:ascii="Palatino Linotype" w:eastAsia="Palatino Linotype" w:hAnsi="Palatino Linotype" w:cs="Palatino Linotype"/>
-        </w:rPr>
-        <w:t xml:space="preserve">Redux, </w:t>
-      </w:r>
-      <w:r>
-        <w:rPr>
-          <w:rFonts w:ascii="Palatino Linotype" w:eastAsia="Palatino Linotype" w:hAnsi="Palatino Linotype" w:cs="Palatino Linotype"/>
-        </w:rPr>
-        <w:t>Python</w:t>
-      </w:r>
-      <w:r>
-        <w:rPr>
-          <w:rFonts w:ascii="Palatino Linotype" w:eastAsia="Palatino Linotype" w:hAnsi="Palatino Linotype" w:cs="Palatino Linotype"/>
-        </w:rPr>
-        <w:t xml:space="preserve"> </w:t>
-      </w:r>
-    </w:p>
-    <w:p>
-      <w:pPr>
-        <w:spacing w:line="240" w:lineRule="auto"/>
-        <w:rPr>
-          <w:rFonts w:ascii="Palatino Linotype" w:eastAsia="Palatino Linotype" w:hAnsi="Palatino Linotype" w:cs="Palatino Linotype"/>
-        </w:rPr>
-      </w:pPr>
-      <w:r>
-        <w:rPr>
-          <w:rFonts w:ascii="Palatino Linotype" w:eastAsia="Palatino Linotype" w:hAnsi="Palatino Linotype" w:cs="Palatino Linotype"/>
-          <w:b/>
-        </w:rPr>
-        <w:t>Basic</w:t>
-      </w:r>
-      <w:r>
-        <w:rPr>
-          <w:rFonts w:ascii="Palatino Linotype" w:eastAsia="Palatino Linotype" w:hAnsi="Palatino Linotype" w:cs="Palatino Linotype"/>
-        </w:rPr>
-        <w:t xml:space="preserve"> </w:t>
-      </w:r>
-      <w:r>
-        <w:rPr>
-          <w:rFonts w:ascii="Palatino Linotype" w:eastAsia="Palatino Linotype" w:hAnsi="Palatino Linotype" w:cs="Palatino Linotype"/>
-        </w:rPr>
-        <w:t xml:space="preserve">- </w:t>
-      </w:r>
-      <w:proofErr w:type="spellStart"/>
-      <w:r>
-        <w:rPr>
-          <w:rFonts w:ascii="Palatino Linotype" w:eastAsia="Palatino Linotype" w:hAnsi="Palatino Linotype" w:cs="Palatino Linotype"/>
-        </w:rPr>
-        <w:t>UIKit</w:t>
-      </w:r>
-      <w:proofErr w:type="spellEnd"/>
-      <w:r>
-        <w:rPr>
-          <w:rFonts w:ascii="Palatino Linotype" w:eastAsia="Palatino Linotype" w:hAnsi="Palatino Linotype" w:cs="Palatino Linotype"/>
-        </w:rPr>
-        <w:t xml:space="preserve">, Bootstrap, </w:t>
-      </w:r>
-      <w:proofErr w:type="spellStart"/>
-      <w:r>
-        <w:rPr>
-          <w:rFonts w:ascii="Palatino Linotype" w:eastAsia="Palatino Linotype" w:hAnsi="Palatino Linotype" w:cs="Palatino Linotype"/>
-        </w:rPr>
-        <w:t>PrimeReact</w:t>
-      </w:r>
-      <w:proofErr w:type="spellEnd"/>
-      <w:r>
-        <w:rPr>
-          <w:rFonts w:ascii="Palatino Linotype" w:eastAsia="Palatino Linotype" w:hAnsi="Palatino Linotype" w:cs="Palatino Linotype"/>
-        </w:rPr>
-        <w:t xml:space="preserve">, </w:t>
-      </w:r>
-      <w:r>
-        <w:rPr>
-          <w:rFonts w:ascii="Palatino Linotype" w:eastAsia="Palatino Linotype" w:hAnsi="Palatino Linotype" w:cs="Palatino Linotype"/>
-        </w:rPr>
-        <w:t>Next.js</w:t>
-      </w:r>
-      <w:r>
-        <w:rPr>
-          <w:rFonts w:ascii="Palatino Linotype" w:eastAsia="Palatino Linotype" w:hAnsi="Palatino Linotype" w:cs="Palatino Linotype"/>
-        </w:rPr>
-        <w:t xml:space="preserve">, </w:t>
-      </w:r>
-      <w:r>
-        <w:rPr>
-          <w:rFonts w:ascii="Palatino Linotype" w:eastAsia="Palatino Linotype" w:hAnsi="Palatino Linotype" w:cs="Palatino Linotype"/>
-        </w:rPr>
-        <w:t>Command Line</w:t>
-      </w:r>
-      <w:r>
-        <w:rPr>
-          <w:rFonts w:ascii="Palatino Linotype" w:eastAsia="Palatino Linotype" w:hAnsi="Palatino Linotype" w:cs="Palatino Linotype"/>
-        </w:rPr>
-        <w:t>, Heroku, Docker</w:t>
-      </w:r>
-      <w:r>
-        <w:rPr>
-          <w:rFonts w:ascii="Palatino Linotype" w:eastAsia="Palatino Linotype" w:hAnsi="Palatino Linotype" w:cs="Palatino Linotype"/>
-        </w:rPr>
-        <w:t xml:space="preserve"> </w:t>
-      </w:r>
-    </w:p>
-    <w:p>
-      <w:pPr>
-        <w:rPr>
-          <w:rFonts w:ascii="Palatino Linotype" w:eastAsia="Karla Regular" w:hAnsi="Palatino Linotype" w:cs="Times New Roman"/>
-          <w:color w:val="000000" w:themeColor="text1"/>
-        </w:rPr>
-      </w:pPr>
-      <w:r>
-        <w:rPr>
-          <w:rFonts w:ascii="Palatino Linotype" w:eastAsia="Karla Regular" w:hAnsi="Palatino Linotype" w:cs="Times New Roman"/>
-          <w:b/>
-          <w:color w:val="000000" w:themeColor="text1"/>
-        </w:rPr>
-        <w:t>C</w:t>
-      </w:r>
-      <w:r>
-        <w:rPr>
-          <w:rFonts w:ascii="Palatino Linotype" w:eastAsia="Karla Regular" w:hAnsi="Palatino Linotype" w:cs="Times New Roman"/>
-          <w:b/>
-          <w:color w:val="000000" w:themeColor="text1"/>
-        </w:rPr>
-        <w:t>ourses</w:t>
-      </w:r>
-      <w:r>
-        <w:rPr>
-          <w:rFonts w:ascii="Palatino Linotype" w:eastAsia="Karla Regular" w:hAnsi="Palatino Linotype" w:cs="Times New Roman"/>
-          <w:b/>
-          <w:color w:val="000000" w:themeColor="text1"/>
-        </w:rPr>
-        <w:t xml:space="preserve"> </w:t>
-      </w:r>
-      <w:r>
-        <w:rPr>
-          <w:rFonts w:ascii="Palatino Linotype" w:eastAsia="Karla Regular" w:hAnsi="Palatino Linotype" w:cs="Times New Roman"/>
-          <w:color w:val="000000" w:themeColor="text1"/>
-        </w:rPr>
-        <w:t>-</w:t>
-      </w:r>
-      <w:r>
-        <w:rPr>
-          <w:rFonts w:ascii="Palatino Linotype" w:eastAsia="Karla Regular" w:hAnsi="Palatino Linotype" w:cs="Times New Roman"/>
-          <w:color w:val="000000" w:themeColor="text1"/>
-        </w:rPr>
-        <w:t xml:space="preserve"> </w:t>
-      </w:r>
-      <w:r>
-        <w:rPr>
-          <w:rFonts w:ascii="Palatino Linotype" w:eastAsia="Karla" w:hAnsi="Palatino Linotype" w:cs="Times New Roman"/>
-          <w:color w:val="000000" w:themeColor="text1"/>
-        </w:rPr>
-        <w:t>Udemy: Web Dev Bootcamp, React with Redux</w:t>
-      </w:r>
-    </w:p>
-    <w:p>
-      <w:pPr>
-        <w:spacing w:line="240" w:lineRule="auto"/>
-        <w:rPr>
-          <w:rFonts w:ascii="Palatino Linotype" w:eastAsia="Palatino Linotype" w:hAnsi="Palatino Linotype" w:cs="Palatino Linotype"/>
-          <w:b/>
-          <w:u w:val="single"/>
-        </w:rPr>
-      </w:pPr>
-    </w:p>
-    <w:p>
-      <w:pPr>
-        <w:spacing w:line="240" w:lineRule="auto"/>
-        <w:rPr>
-          <w:rFonts w:ascii="Palatino Linotype" w:eastAsia="Palatino Linotype" w:hAnsi="Palatino Linotype" w:cs="Palatino Linotype"/>
-          <w:b/>
-          <w:u w:val="single"/>
-        </w:rPr>
-      </w:pPr>
-      <w:r>
-        <w:rPr>
-          <w:rFonts w:ascii="Palatino Linotype" w:eastAsia="Palatino Linotype" w:hAnsi="Palatino Linotype" w:cs="Palatino Linotype"/>
-          <w:b/>
-          <w:u w:val="single"/>
-        </w:rPr>
-        <w:t xml:space="preserve">PROJECTS </w:t>
-      </w:r>
-    </w:p>
-    <w:p>
-      <w:pPr>
-        <w:spacing w:line="240" w:lineRule="auto"/>
-        <w:rPr>
           <w:rFonts w:ascii="Palatino Linotype" w:eastAsia="Palatino Linotype" w:hAnsi="Palatino Linotype" w:cs="Times New Roman"/>
           <w:color w:val="000000" w:themeColor="text1"/>
         </w:rPr>
-      </w:pPr>
-      <w:r>
-        <w:rPr>
-          <w:rFonts w:ascii="Palatino Linotype" w:eastAsia="Palatino Linotype" w:hAnsi="Palatino Linotype" w:cs="Times New Roman"/>
-          <w:b/>
-          <w:color w:val="000000" w:themeColor="text1"/>
-        </w:rPr>
-        <w:t xml:space="preserve">Movie List: </w:t>
-      </w:r>
+        <w:t>PI</w:t>
+      </w:r>
+      <w:proofErr w:type="spellEnd"/>
       <w:r>
         <w:rPr>
           <w:rFonts w:ascii="Palatino Linotype" w:eastAsia="Palatino Linotype" w:hAnsi="Palatino Linotype" w:cs="Times New Roman"/>
           <w:color w:val="000000" w:themeColor="text1"/>
         </w:rPr>
-        <w:t xml:space="preserve">Full-stack CRUD app from scratch | React, </w:t>
-      </w:r>
-      <w:proofErr w:type="spellStart"/>
-      <w:r>
-        <w:rPr>
-          <w:rFonts w:ascii="Palatino Linotype" w:eastAsia="Palatino Linotype" w:hAnsi="Palatino Linotype" w:cs="Times New Roman"/>
-          <w:color w:val="000000" w:themeColor="text1"/>
-        </w:rPr>
-        <w:t>FastAPI</w:t>
-      </w:r>
-      <w:proofErr w:type="spellEnd"/>
-      <w:r>
-        <w:rPr>
-          <w:rFonts w:ascii="Palatino Linotype" w:eastAsia="Palatino Linotype" w:hAnsi="Palatino Linotype" w:cs="Times New Roman"/>
-          <w:color w:val="000000" w:themeColor="text1"/>
-        </w:rPr>
-        <w:t>, PostgreSQL, Docker, Heroku</w:t>
-      </w:r>
-      <w:r>
-        <w:rPr>
-          <w:rFonts w:ascii="Palatino Linotype" w:eastAsia="Palatino Linotype" w:hAnsi="Palatino Linotype" w:cs="Times New Roman"/>
-          <w:color w:val="000000" w:themeColor="text1"/>
-        </w:rPr>
-        <w:tab/>
-        <w:t xml:space="preserve">        June 2022</w:t>
+        <w:t xml:space="preserve"> with robust user authentication and password hashing</w:t>
       </w:r>
     </w:p>
     <w:p>
@@ -1725,28 +1477,39 @@
           <w:rFonts w:ascii="Palatino Linotype" w:eastAsia="Palatino Linotype" w:hAnsi="Palatino Linotype" w:cs="Times New Roman"/>
           <w:color w:val="000000" w:themeColor="text1"/>
         </w:rPr>
-        <w:t>Constructed</w:t>
-      </w:r>
+        <w:t xml:space="preserve">Connected to PostgreSQL database with </w:t>
+      </w:r>
+      <w:proofErr w:type="spellStart"/>
       <w:r>
         <w:rPr>
           <w:rFonts w:ascii="Palatino Linotype" w:eastAsia="Palatino Linotype" w:hAnsi="Palatino Linotype" w:cs="Times New Roman"/>
           <w:color w:val="000000" w:themeColor="text1"/>
         </w:rPr>
-        <w:t xml:space="preserve"> an app to save </w:t>
-      </w:r>
+        <w:t>SQLAlchemy</w:t>
+      </w:r>
+      <w:proofErr w:type="spellEnd"/>
       <w:r>
         <w:rPr>
           <w:rFonts w:ascii="Palatino Linotype" w:eastAsia="Palatino Linotype" w:hAnsi="Palatino Linotype" w:cs="Times New Roman"/>
           <w:color w:val="000000" w:themeColor="text1"/>
         </w:rPr>
-        <w:t xml:space="preserve">and sort </w:t>
-      </w:r>
+        <w:t xml:space="preserve"> </w:t>
+      </w:r>
+      <w:proofErr w:type="spellStart"/>
       <w:r>
         <w:rPr>
           <w:rFonts w:ascii="Palatino Linotype" w:eastAsia="Palatino Linotype" w:hAnsi="Palatino Linotype" w:cs="Times New Roman"/>
           <w:color w:val="000000" w:themeColor="text1"/>
         </w:rPr>
-        <w:t>your favorite movies with your personal rating</w:t>
+        <w:t>orm</w:t>
+      </w:r>
+      <w:proofErr w:type="spellEnd"/>
+      <w:r>
+        <w:rPr>
+          <w:rFonts w:ascii="Palatino Linotype" w:eastAsia="Palatino Linotype" w:hAnsi="Palatino Linotype" w:cs="Times New Roman"/>
+          <w:color w:val="000000" w:themeColor="text1"/>
+        </w:rPr>
+        <w:t xml:space="preserve"> to persist user and movie data</w:t>
       </w:r>
     </w:p>
     <w:p>
@@ -1767,7 +1530,65 @@
           <w:rFonts w:ascii="Palatino Linotype" w:eastAsia="Palatino Linotype" w:hAnsi="Palatino Linotype" w:cs="Times New Roman"/>
           <w:color w:val="000000" w:themeColor="text1"/>
         </w:rPr>
-        <w:t>Integrated third-party API calls to The Movie Database API to retrieve movie posters and titles</w:t>
+        <w:t>Configured and d</w:t>
+      </w:r>
+      <w:r>
+        <w:rPr>
+          <w:rFonts w:ascii="Palatino Linotype" w:eastAsia="Palatino Linotype" w:hAnsi="Palatino Linotype" w:cs="Times New Roman"/>
+          <w:color w:val="000000" w:themeColor="text1"/>
+        </w:rPr>
+        <w:t>eployed to Heroku in Docker container</w:t>
+      </w:r>
+    </w:p>
+    <w:p>
+      <w:pPr>
+        <w:spacing w:line="240" w:lineRule="auto"/>
+        <w:rPr>
+          <w:rFonts w:ascii="Palatino Linotype" w:eastAsia="Palatino Linotype" w:hAnsi="Palatino Linotype" w:cs="Times New Roman"/>
+          <w:color w:val="000000" w:themeColor="text1"/>
+        </w:rPr>
+      </w:pPr>
+    </w:p>
+    <w:p>
+      <w:pPr>
+        <w:spacing w:line="240" w:lineRule="auto"/>
+        <w:rPr>
+          <w:rFonts w:ascii="Palatino Linotype" w:eastAsia="Palatino Linotype" w:hAnsi="Palatino Linotype" w:cs="Palatino Linotype"/>
+        </w:rPr>
+      </w:pPr>
+      <w:hyperlink r:id="rId12" w:history="1">
+        <w:r>
+          <w:rPr>
+            <w:rStyle w:val="Hyperlink"/>
+            <w:rFonts w:ascii="Palatino Linotype" w:eastAsia="Palatino Linotype" w:hAnsi="Palatino Linotype" w:cs="Palatino Linotype"/>
+            <w:b/>
+            <w:color w:val="000000" w:themeColor="text1"/>
+            <w:u w:val="none"/>
+          </w:rPr>
+          <w:t xml:space="preserve">Eats Nearby: </w:t>
+        </w:r>
+        <w:r>
+          <w:rPr>
+            <w:rStyle w:val="Hyperlink"/>
+            <w:rFonts w:ascii="Palatino Linotype" w:eastAsia="Palatino Linotype" w:hAnsi="Palatino Linotype" w:cs="Palatino Linotype"/>
+            <w:color w:val="000000" w:themeColor="text1"/>
+            <w:u w:val="none"/>
+          </w:rPr>
+          <w:t>Full-stack CRUD app from scratch | React, Redux, NodeJS, Express, PostgreSQL</w:t>
+        </w:r>
+      </w:hyperlink>
+      <w:r>
+        <w:rPr>
+          <w:rFonts w:ascii="Palatino Linotype" w:eastAsia="Palatino Linotype" w:hAnsi="Palatino Linotype" w:cs="Palatino Linotype"/>
+        </w:rPr>
+        <w:t xml:space="preserve"> </w:t>
+      </w:r>
+      <w:r>
+        <w:rPr>
+          <w:rFonts w:ascii="Palatino Linotype" w:eastAsia="Palatino Linotype" w:hAnsi="Palatino Linotype" w:cs="Palatino Linotype"/>
+        </w:rPr>
+        <w:tab/>
+        <w:t xml:space="preserve">         Mar 2021</w:t>
       </w:r>
     </w:p>
     <w:p>
@@ -1779,32 +1600,44 @@
         </w:numPr>
         <w:spacing w:line="240" w:lineRule="auto"/>
         <w:rPr>
-          <w:rFonts w:ascii="Palatino Linotype" w:eastAsia="Palatino Linotype" w:hAnsi="Palatino Linotype" w:cs="Times New Roman"/>
-          <w:color w:val="000000" w:themeColor="text1"/>
-        </w:rPr>
-      </w:pPr>
-      <w:r>
-        <w:rPr>
-          <w:rFonts w:ascii="Palatino Linotype" w:eastAsia="Palatino Linotype" w:hAnsi="Palatino Linotype" w:cs="Times New Roman"/>
-          <w:color w:val="000000" w:themeColor="text1"/>
-        </w:rPr>
-        <w:t xml:space="preserve">Constructed RESTful backend routes in </w:t>
-      </w:r>
-      <w:proofErr w:type="spellStart"/>
-      <w:r>
-        <w:rPr>
-          <w:rFonts w:ascii="Palatino Linotype" w:eastAsia="Palatino Linotype" w:hAnsi="Palatino Linotype" w:cs="Times New Roman"/>
-          <w:color w:val="000000" w:themeColor="text1"/>
-        </w:rPr>
-        <w:t>FastAPI</w:t>
-      </w:r>
-      <w:proofErr w:type="spellEnd"/>
-      <w:r>
-        <w:rPr>
-          <w:rFonts w:ascii="Palatino Linotype" w:eastAsia="Palatino Linotype" w:hAnsi="Palatino Linotype" w:cs="Times New Roman"/>
-          <w:color w:val="000000" w:themeColor="text1"/>
-        </w:rPr>
-        <w:t xml:space="preserve"> with robust user authentication and password hashing</w:t>
+          <w:rFonts w:ascii="Palatino Linotype" w:eastAsia="Palatino Linotype" w:hAnsi="Palatino Linotype" w:cs="Palatino Linotype"/>
+        </w:rPr>
+      </w:pPr>
+      <w:r>
+        <w:rPr>
+          <w:rFonts w:ascii="Palatino Linotype" w:eastAsia="Palatino Linotype" w:hAnsi="Palatino Linotype" w:cs="Palatino Linotype"/>
+        </w:rPr>
+        <w:t>Built</w:t>
+      </w:r>
+      <w:r>
+        <w:rPr>
+          <w:rFonts w:ascii="Palatino Linotype" w:eastAsia="Palatino Linotype" w:hAnsi="Palatino Linotype" w:cs="Palatino Linotype"/>
+        </w:rPr>
+        <w:t xml:space="preserve"> an app t</w:t>
+      </w:r>
+      <w:r>
+        <w:rPr>
+          <w:rFonts w:ascii="Palatino Linotype" w:eastAsia="Palatino Linotype" w:hAnsi="Palatino Linotype" w:cs="Palatino Linotype"/>
+        </w:rPr>
+        <w:t>o save</w:t>
+      </w:r>
+      <w:r>
+        <w:rPr>
+          <w:rFonts w:ascii="Palatino Linotype" w:eastAsia="Palatino Linotype" w:hAnsi="Palatino Linotype" w:cs="Palatino Linotype"/>
+        </w:rPr>
+        <w:t xml:space="preserve"> your favorite places and retrieve them in order of proximity to </w:t>
+      </w:r>
+      <w:r>
+        <w:rPr>
+          <w:rFonts w:ascii="Palatino Linotype" w:eastAsia="Palatino Linotype" w:hAnsi="Palatino Linotype" w:cs="Palatino Linotype"/>
+        </w:rPr>
+        <w:t>current</w:t>
+      </w:r>
+      <w:r>
+        <w:rPr>
+          <w:rFonts w:ascii="Palatino Linotype" w:eastAsia="Palatino Linotype" w:hAnsi="Palatino Linotype" w:cs="Palatino Linotype"/>
+        </w:rPr>
+        <w:t xml:space="preserve"> location</w:t>
       </w:r>
     </w:p>
     <w:p>
@@ -1816,48 +1649,40 @@
         </w:numPr>
         <w:spacing w:line="240" w:lineRule="auto"/>
         <w:rPr>
-          <w:rFonts w:ascii="Palatino Linotype" w:eastAsia="Palatino Linotype" w:hAnsi="Palatino Linotype" w:cs="Times New Roman"/>
-          <w:color w:val="000000" w:themeColor="text1"/>
-        </w:rPr>
-      </w:pPr>
-      <w:r>
-        <w:rPr>
-          <w:rFonts w:ascii="Palatino Linotype" w:eastAsia="Palatino Linotype" w:hAnsi="Palatino Linotype" w:cs="Times New Roman"/>
-          <w:color w:val="000000" w:themeColor="text1"/>
-        </w:rPr>
-        <w:t xml:space="preserve">Connected to PostgreSQL database with </w:t>
+          <w:rFonts w:ascii="Palatino Linotype" w:eastAsia="Palatino Linotype" w:hAnsi="Palatino Linotype" w:cs="Palatino Linotype"/>
+        </w:rPr>
+      </w:pPr>
+      <w:r>
+        <w:rPr>
+          <w:rFonts w:ascii="Palatino Linotype" w:eastAsia="Palatino Linotype" w:hAnsi="Palatino Linotype" w:cs="Palatino Linotype"/>
+        </w:rPr>
+        <w:t xml:space="preserve">Managed global state and </w:t>
       </w:r>
       <w:proofErr w:type="spellStart"/>
       <w:r>
         <w:rPr>
-          <w:rFonts w:ascii="Palatino Linotype" w:eastAsia="Palatino Linotype" w:hAnsi="Palatino Linotype" w:cs="Times New Roman"/>
-          <w:color w:val="000000" w:themeColor="text1"/>
-        </w:rPr>
-        <w:t>SQLAlchemy</w:t>
+          <w:rFonts w:ascii="Palatino Linotype" w:eastAsia="Palatino Linotype" w:hAnsi="Palatino Linotype" w:cs="Palatino Linotype"/>
+        </w:rPr>
+        <w:t>async</w:t>
       </w:r>
       <w:proofErr w:type="spellEnd"/>
       <w:r>
         <w:rPr>
-          <w:rFonts w:ascii="Palatino Linotype" w:eastAsia="Palatino Linotype" w:hAnsi="Palatino Linotype" w:cs="Times New Roman"/>
-          <w:color w:val="000000" w:themeColor="text1"/>
-        </w:rPr>
-        <w:t xml:space="preserve"> </w:t>
-      </w:r>
-      <w:proofErr w:type="spellStart"/>
-      <w:r>
-        <w:rPr>
-          <w:rFonts w:ascii="Palatino Linotype" w:eastAsia="Palatino Linotype" w:hAnsi="Palatino Linotype" w:cs="Times New Roman"/>
-          <w:color w:val="000000" w:themeColor="text1"/>
-        </w:rPr>
-        <w:t>orm</w:t>
-      </w:r>
-      <w:proofErr w:type="spellEnd"/>
-      <w:r>
-        <w:rPr>
-          <w:rFonts w:ascii="Palatino Linotype" w:eastAsia="Palatino Linotype" w:hAnsi="Palatino Linotype" w:cs="Times New Roman"/>
-          <w:color w:val="000000" w:themeColor="text1"/>
-        </w:rPr>
-        <w:t xml:space="preserve"> to persist user and movie data</w:t>
+          <w:rFonts w:ascii="Palatino Linotype" w:eastAsia="Palatino Linotype" w:hAnsi="Palatino Linotype" w:cs="Palatino Linotype"/>
+        </w:rPr>
+        <w:t xml:space="preserve"> data fetching with Redux</w:t>
+      </w:r>
+      <w:r>
+        <w:rPr>
+          <w:rFonts w:ascii="Palatino Linotype" w:eastAsia="Palatino Linotype" w:hAnsi="Palatino Linotype" w:cs="Palatino Linotype"/>
+        </w:rPr>
+        <w:t xml:space="preserve">, implementing </w:t>
+      </w:r>
+      <w:r>
+        <w:rPr>
+          <w:rFonts w:ascii="Palatino Linotype" w:eastAsia="Palatino Linotype" w:hAnsi="Palatino Linotype" w:cs="Palatino Linotype"/>
+        </w:rPr>
+        <w:t>third-party API calls to Google Maps Autocomplete, Places, &amp; Distance Matrix APIs</w:t>
       </w:r>
     </w:p>
     <w:p>
@@ -1869,60 +1694,190 @@
         </w:numPr>
         <w:spacing w:line="240" w:lineRule="auto"/>
         <w:rPr>
-          <w:rFonts w:ascii="Palatino Linotype" w:eastAsia="Palatino Linotype" w:hAnsi="Palatino Linotype" w:cs="Times New Roman"/>
-          <w:color w:val="000000" w:themeColor="text1"/>
-        </w:rPr>
-      </w:pPr>
-      <w:r>
-        <w:rPr>
-          <w:rFonts w:ascii="Palatino Linotype" w:eastAsia="Palatino Linotype" w:hAnsi="Palatino Linotype" w:cs="Times New Roman"/>
-          <w:color w:val="000000" w:themeColor="text1"/>
-        </w:rPr>
-        <w:t>Configured and d</w:t>
-      </w:r>
-      <w:r>
-        <w:rPr>
-          <w:rFonts w:ascii="Palatino Linotype" w:eastAsia="Palatino Linotype" w:hAnsi="Palatino Linotype" w:cs="Times New Roman"/>
-          <w:color w:val="000000" w:themeColor="text1"/>
-        </w:rPr>
-        <w:t>eployed to Heroku in Docker container</w:t>
-      </w:r>
-    </w:p>
-    <w:p>
-      <w:pPr>
-        <w:spacing w:line="240" w:lineRule="auto"/>
-        <w:rPr>
-          <w:rFonts w:ascii="Palatino Linotype" w:eastAsia="Palatino Linotype" w:hAnsi="Palatino Linotype" w:cs="Times New Roman"/>
-          <w:color w:val="000000" w:themeColor="text1"/>
-        </w:rPr>
-      </w:pPr>
-    </w:p>
-    <w:p>
-      <w:pPr>
-        <w:spacing w:line="240" w:lineRule="auto"/>
-        <w:rPr>
-          <w:rFonts w:ascii="Palatino Linotype" w:eastAsia="Palatino Linotype" w:hAnsi="Palatino Linotype" w:cs="Palatino Linotype"/>
-        </w:rPr>
-      </w:pPr>
-      <w:r>
-        <w:rPr>
-          <w:rFonts w:ascii="Palatino Linotype" w:eastAsia="Palatino Linotype" w:hAnsi="Palatino Linotype" w:cs="Palatino Linotype"/>
-          <w:b/>
-        </w:rPr>
-        <w:t xml:space="preserve">Eats Nearby: </w:t>
-      </w:r>
-      <w:r>
-        <w:rPr>
-          <w:rFonts w:ascii="Palatino Linotype" w:eastAsia="Palatino Linotype" w:hAnsi="Palatino Linotype" w:cs="Palatino Linotype"/>
-        </w:rPr>
-        <w:t xml:space="preserve">Full-stack CRUD app from scratch | React, Redux, NodeJS, Express, PostgreSQL </w:t>
-      </w:r>
-      <w:r>
-        <w:rPr>
-          <w:rFonts w:ascii="Palatino Linotype" w:eastAsia="Palatino Linotype" w:hAnsi="Palatino Linotype" w:cs="Palatino Linotype"/>
-        </w:rPr>
-        <w:tab/>
-        <w:t xml:space="preserve">         Mar 2021</w:t>
+          <w:rFonts w:ascii="Palatino Linotype" w:eastAsia="Palatino Linotype" w:hAnsi="Palatino Linotype" w:cs="Palatino Linotype"/>
+        </w:rPr>
+      </w:pPr>
+      <w:r>
+        <w:rPr>
+          <w:rFonts w:ascii="Palatino Linotype" w:eastAsia="Palatino Linotype" w:hAnsi="Palatino Linotype" w:cs="Palatino Linotype"/>
+        </w:rPr>
+        <w:t xml:space="preserve">Created RESTful backend routes </w:t>
+      </w:r>
+      <w:r>
+        <w:rPr>
+          <w:rFonts w:ascii="Palatino Linotype" w:eastAsia="Palatino Linotype" w:hAnsi="Palatino Linotype" w:cs="Palatino Linotype"/>
+        </w:rPr>
+        <w:t>in</w:t>
+      </w:r>
+      <w:r>
+        <w:rPr>
+          <w:rFonts w:ascii="Palatino Linotype" w:eastAsia="Palatino Linotype" w:hAnsi="Palatino Linotype" w:cs="Palatino Linotype"/>
+        </w:rPr>
+        <w:t xml:space="preserve"> Express with efficient SQL queries to </w:t>
+      </w:r>
+      <w:r>
+        <w:rPr>
+          <w:rFonts w:ascii="Palatino Linotype" w:eastAsia="Palatino Linotype" w:hAnsi="Palatino Linotype" w:cs="Palatino Linotype"/>
+        </w:rPr>
+        <w:t xml:space="preserve">persist user data in </w:t>
+      </w:r>
+      <w:r>
+        <w:rPr>
+          <w:rFonts w:ascii="Palatino Linotype" w:eastAsia="Palatino Linotype" w:hAnsi="Palatino Linotype" w:cs="Palatino Linotype"/>
+        </w:rPr>
+        <w:t>a PostgreSQL database</w:t>
+      </w:r>
+    </w:p>
+    <w:p>
+      <w:pPr>
+        <w:spacing w:line="240" w:lineRule="auto"/>
+        <w:rPr>
+          <w:rFonts w:ascii="Palatino Linotype" w:eastAsia="Palatino Linotype" w:hAnsi="Palatino Linotype" w:cs="Palatino Linotype"/>
+        </w:rPr>
+      </w:pPr>
+    </w:p>
+    <w:p>
+      <w:pPr>
+        <w:spacing w:line="240" w:lineRule="auto"/>
+        <w:rPr>
+          <w:rFonts w:ascii="Palatino Linotype" w:eastAsia="Palatino Linotype" w:hAnsi="Palatino Linotype" w:cs="Palatino Linotype"/>
+          <w:b/>
+          <w:u w:val="single"/>
+        </w:rPr>
+      </w:pPr>
+      <w:r>
+        <w:rPr>
+          <w:rFonts w:ascii="Palatino Linotype" w:eastAsia="Palatino Linotype" w:hAnsi="Palatino Linotype" w:cs="Palatino Linotype"/>
+          <w:b/>
+          <w:u w:val="single"/>
+        </w:rPr>
+        <w:t>WORK EXPERIENCE</w:t>
+      </w:r>
+    </w:p>
+    <w:p>
+      <w:pPr>
+        <w:spacing w:line="240" w:lineRule="auto"/>
+        <w:rPr>
+          <w:rFonts w:ascii="Palatino Linotype" w:eastAsia="Palatino Linotype" w:hAnsi="Palatino Linotype" w:cs="Palatino Linotype"/>
+        </w:rPr>
+      </w:pPr>
+      <w:r>
+        <w:rPr>
+          <w:rFonts w:ascii="Palatino Linotype" w:eastAsia="Palatino Linotype" w:hAnsi="Palatino Linotype" w:cs="Palatino Linotype"/>
+          <w:b/>
+        </w:rPr>
+        <w:t>Biostatistician (Remote)</w:t>
+      </w:r>
+      <w:r>
+        <w:rPr>
+          <w:rFonts w:ascii="Palatino Linotype" w:eastAsia="Palatino Linotype" w:hAnsi="Palatino Linotype" w:cs="Palatino Linotype"/>
+          <w:b/>
+        </w:rPr>
+        <w:tab/>
+      </w:r>
+      <w:r>
+        <w:rPr>
+          <w:rFonts w:ascii="Palatino Linotype" w:eastAsia="Palatino Linotype" w:hAnsi="Palatino Linotype" w:cs="Palatino Linotype"/>
+          <w:b/>
+        </w:rPr>
+        <w:tab/>
+      </w:r>
+      <w:r>
+        <w:rPr>
+          <w:rFonts w:ascii="Palatino Linotype" w:eastAsia="Palatino Linotype" w:hAnsi="Palatino Linotype" w:cs="Palatino Linotype"/>
+          <w:b/>
+        </w:rPr>
+        <w:tab/>
+      </w:r>
+      <w:r>
+        <w:rPr>
+          <w:rFonts w:ascii="Palatino Linotype" w:eastAsia="Palatino Linotype" w:hAnsi="Palatino Linotype" w:cs="Palatino Linotype"/>
+          <w:b/>
+        </w:rPr>
+        <w:tab/>
+      </w:r>
+      <w:r>
+        <w:rPr>
+          <w:rFonts w:ascii="Palatino Linotype" w:eastAsia="Palatino Linotype" w:hAnsi="Palatino Linotype" w:cs="Palatino Linotype"/>
+          <w:b/>
+        </w:rPr>
+        <w:tab/>
+      </w:r>
+      <w:r>
+        <w:rPr>
+          <w:rFonts w:ascii="Palatino Linotype" w:eastAsia="Palatino Linotype" w:hAnsi="Palatino Linotype" w:cs="Palatino Linotype"/>
+          <w:b/>
+        </w:rPr>
+        <w:tab/>
+      </w:r>
+      <w:r>
+        <w:rPr>
+          <w:rFonts w:ascii="Palatino Linotype" w:eastAsia="Palatino Linotype" w:hAnsi="Palatino Linotype" w:cs="Palatino Linotype"/>
+          <w:b/>
+        </w:rPr>
+        <w:tab/>
+      </w:r>
+      <w:r>
+        <w:rPr>
+          <w:rFonts w:ascii="Palatino Linotype" w:eastAsia="Palatino Linotype" w:hAnsi="Palatino Linotype" w:cs="Palatino Linotype"/>
+          <w:b/>
+        </w:rPr>
+        <w:tab/>
+      </w:r>
+      <w:r>
+        <w:rPr>
+          <w:rFonts w:ascii="Palatino Linotype" w:eastAsia="Palatino Linotype" w:hAnsi="Palatino Linotype" w:cs="Palatino Linotype"/>
+          <w:b/>
+        </w:rPr>
+        <w:tab/>
+      </w:r>
+      <w:r>
+        <w:rPr>
+          <w:rFonts w:ascii="Palatino Linotype" w:eastAsia="Palatino Linotype" w:hAnsi="Palatino Linotype" w:cs="Palatino Linotype"/>
+          <w:b/>
+        </w:rPr>
+        <w:t xml:space="preserve">   </w:t>
+      </w:r>
+      <w:r>
+        <w:rPr>
+          <w:rFonts w:ascii="Palatino Linotype" w:eastAsia="Palatino Linotype" w:hAnsi="Palatino Linotype" w:cs="Palatino Linotype"/>
+        </w:rPr>
+        <w:t>June 2021</w:t>
+      </w:r>
+      <w:r>
+        <w:rPr>
+          <w:rFonts w:ascii="Palatino Linotype" w:eastAsia="Palatino Linotype" w:hAnsi="Palatino Linotype" w:cs="Palatino Linotype"/>
+        </w:rPr>
+        <w:t xml:space="preserve"> </w:t>
+      </w:r>
+      <w:r>
+        <w:rPr>
+          <w:rFonts w:ascii="Palatino Linotype" w:eastAsia="Palatino Linotype" w:hAnsi="Palatino Linotype" w:cs="Palatino Linotype"/>
+        </w:rPr>
+        <w:t>-</w:t>
+      </w:r>
+      <w:r>
+        <w:rPr>
+          <w:rFonts w:ascii="Palatino Linotype" w:eastAsia="Palatino Linotype" w:hAnsi="Palatino Linotype" w:cs="Palatino Linotype"/>
+        </w:rPr>
+        <w:t xml:space="preserve"> Oct 2022</w:t>
+      </w:r>
+    </w:p>
+    <w:p>
+      <w:pPr>
+        <w:spacing w:line="240" w:lineRule="auto"/>
+        <w:rPr>
+          <w:rFonts w:ascii="Palatino Linotype" w:eastAsia="Palatino Linotype" w:hAnsi="Palatino Linotype" w:cs="Palatino Linotype"/>
+          <w:b/>
+          <w:i/>
+        </w:rPr>
+      </w:pPr>
+      <w:r>
+        <w:rPr>
+          <w:rFonts w:ascii="Palatino Linotype" w:eastAsia="Palatino Linotype" w:hAnsi="Palatino Linotype" w:cs="Palatino Linotype"/>
+          <w:i/>
+        </w:rPr>
+        <w:t>PPD, Wilmington, NC</w:t>
       </w:r>
     </w:p>
     <w:p>
@@ -1941,37 +1896,43 @@
         <w:rPr>
           <w:rFonts w:ascii="Palatino Linotype" w:eastAsia="Palatino Linotype" w:hAnsi="Palatino Linotype" w:cs="Palatino Linotype"/>
         </w:rPr>
-        <w:t>Built</w:t>
-      </w:r>
-      <w:r>
-        <w:rPr>
-          <w:rFonts w:ascii="Palatino Linotype" w:eastAsia="Palatino Linotype" w:hAnsi="Palatino Linotype" w:cs="Palatino Linotype"/>
-        </w:rPr>
-        <w:t xml:space="preserve"> an app t</w:t>
-      </w:r>
-      <w:r>
-        <w:rPr>
-          <w:rFonts w:ascii="Palatino Linotype" w:eastAsia="Palatino Linotype" w:hAnsi="Palatino Linotype" w:cs="Palatino Linotype"/>
-        </w:rPr>
-        <w:t>o save</w:t>
-      </w:r>
-      <w:r>
-        <w:rPr>
-          <w:rFonts w:ascii="Palatino Linotype" w:eastAsia="Palatino Linotype" w:hAnsi="Palatino Linotype" w:cs="Palatino Linotype"/>
-        </w:rPr>
-        <w:t xml:space="preserve"> your favorite places and retrieve them in order of proximity to </w:t>
-      </w:r>
-      <w:r>
-        <w:rPr>
-          <w:rFonts w:ascii="Palatino Linotype" w:eastAsia="Palatino Linotype" w:hAnsi="Palatino Linotype" w:cs="Palatino Linotype"/>
-        </w:rPr>
-        <w:t>current</w:t>
-      </w:r>
-      <w:r>
-        <w:rPr>
-          <w:rFonts w:ascii="Palatino Linotype" w:eastAsia="Palatino Linotype" w:hAnsi="Palatino Linotype" w:cs="Palatino Linotype"/>
-        </w:rPr>
-        <w:t xml:space="preserve"> location</w:t>
+        <w:t>Program</w:t>
+      </w:r>
+      <w:r>
+        <w:rPr>
+          <w:rFonts w:ascii="Palatino Linotype" w:eastAsia="Palatino Linotype" w:hAnsi="Palatino Linotype" w:cs="Palatino Linotype"/>
+        </w:rPr>
+        <w:t>/</w:t>
+      </w:r>
+      <w:r>
+        <w:rPr>
+          <w:rFonts w:ascii="Palatino Linotype" w:eastAsia="Palatino Linotype" w:hAnsi="Palatino Linotype" w:cs="Palatino Linotype"/>
+        </w:rPr>
+        <w:t xml:space="preserve">validate statistical </w:t>
+      </w:r>
+      <w:r>
+        <w:rPr>
+          <w:rFonts w:ascii="Palatino Linotype" w:eastAsia="Palatino Linotype" w:hAnsi="Palatino Linotype" w:cs="Palatino Linotype"/>
+        </w:rPr>
+        <w:t>macros</w:t>
+      </w:r>
+      <w:r>
+        <w:rPr>
+          <w:rFonts w:ascii="Palatino Linotype" w:eastAsia="Palatino Linotype" w:hAnsi="Palatino Linotype" w:cs="Palatino Linotype"/>
+        </w:rPr>
+        <w:t xml:space="preserve"> and </w:t>
+      </w:r>
+      <w:r>
+        <w:rPr>
+          <w:rFonts w:ascii="Palatino Linotype" w:eastAsia="Palatino Linotype" w:hAnsi="Palatino Linotype" w:cs="Palatino Linotype"/>
+        </w:rPr>
+        <w:t>tables</w:t>
+      </w:r>
+      <w:r>
+        <w:rPr>
+          <w:rFonts w:ascii="Palatino Linotype" w:eastAsia="Palatino Linotype" w:hAnsi="Palatino Linotype" w:cs="Palatino Linotype"/>
+        </w:rPr>
+        <w:t xml:space="preserve"> in SAS</w:t>
       </w:r>
     </w:p>
     <w:p>
@@ -1990,33 +1951,7 @@
         <w:rPr>
           <w:rFonts w:ascii="Palatino Linotype" w:eastAsia="Palatino Linotype" w:hAnsi="Palatino Linotype" w:cs="Palatino Linotype"/>
         </w:rPr>
-        <w:t xml:space="preserve">Managed global state and </w:t>
-      </w:r>
-      <w:proofErr w:type="spellStart"/>
-      <w:r>
-        <w:rPr>
-          <w:rFonts w:ascii="Palatino Linotype" w:eastAsia="Palatino Linotype" w:hAnsi="Palatino Linotype" w:cs="Palatino Linotype"/>
-        </w:rPr>
-        <w:t>async</w:t>
-      </w:r>
-      <w:proofErr w:type="spellEnd"/>
-      <w:r>
-        <w:rPr>
-          <w:rFonts w:ascii="Palatino Linotype" w:eastAsia="Palatino Linotype" w:hAnsi="Palatino Linotype" w:cs="Palatino Linotype"/>
-        </w:rPr>
-        <w:t xml:space="preserve"> data fetching with Redux</w:t>
-      </w:r>
-      <w:r>
-        <w:rPr>
-          <w:rFonts w:ascii="Palatino Linotype" w:eastAsia="Palatino Linotype" w:hAnsi="Palatino Linotype" w:cs="Palatino Linotype"/>
-        </w:rPr>
-        <w:t xml:space="preserve">, implementing </w:t>
-      </w:r>
-      <w:r>
-        <w:rPr>
-          <w:rFonts w:ascii="Palatino Linotype" w:eastAsia="Palatino Linotype" w:hAnsi="Palatino Linotype" w:cs="Palatino Linotype"/>
-        </w:rPr>
-        <w:t>third-party API calls to Google Maps Autocomplete, Places, &amp; Distance Matrix APIs</w:t>
+        <w:t>Refactor legacy statistical code to improve cleanliness, readability, and reusability</w:t>
       </w:r>
     </w:p>
     <w:p>
@@ -2029,41 +1964,31 @@
         <w:spacing w:line="240" w:lineRule="auto"/>
         <w:rPr>
           <w:rFonts w:ascii="Palatino Linotype" w:eastAsia="Palatino Linotype" w:hAnsi="Palatino Linotype" w:cs="Palatino Linotype"/>
-        </w:rPr>
-      </w:pPr>
-      <w:r>
-        <w:rPr>
-          <w:rFonts w:ascii="Palatino Linotype" w:eastAsia="Palatino Linotype" w:hAnsi="Palatino Linotype" w:cs="Palatino Linotype"/>
-        </w:rPr>
-        <w:t xml:space="preserve">Created RESTful backend routes </w:t>
-      </w:r>
-      <w:r>
-        <w:rPr>
-          <w:rFonts w:ascii="Palatino Linotype" w:eastAsia="Palatino Linotype" w:hAnsi="Palatino Linotype" w:cs="Palatino Linotype"/>
-        </w:rPr>
-        <w:t>in</w:t>
-      </w:r>
-      <w:r>
-        <w:rPr>
-          <w:rFonts w:ascii="Palatino Linotype" w:eastAsia="Palatino Linotype" w:hAnsi="Palatino Linotype" w:cs="Palatino Linotype"/>
-        </w:rPr>
-        <w:t xml:space="preserve"> Express with efficient SQL queries to </w:t>
-      </w:r>
-      <w:r>
-        <w:rPr>
-          <w:rFonts w:ascii="Palatino Linotype" w:eastAsia="Palatino Linotype" w:hAnsi="Palatino Linotype" w:cs="Palatino Linotype"/>
-        </w:rPr>
-        <w:t xml:space="preserve">persist user data in </w:t>
-      </w:r>
-      <w:r>
-        <w:rPr>
-          <w:rFonts w:ascii="Palatino Linotype" w:eastAsia="Palatino Linotype" w:hAnsi="Palatino Linotype" w:cs="Palatino Linotype"/>
-        </w:rPr>
-        <w:t>a PostgreSQL database</w:t>
+          <w:b/>
+          <w:u w:val="single"/>
+        </w:rPr>
+      </w:pPr>
+      <w:r>
+        <w:rPr>
+          <w:rFonts w:ascii="Palatino Linotype" w:eastAsia="Palatino Linotype" w:hAnsi="Palatino Linotype" w:cs="Palatino Linotype"/>
+        </w:rPr>
+        <w:t>Produce</w:t>
+      </w:r>
+      <w:r>
+        <w:rPr>
+          <w:rFonts w:ascii="Palatino Linotype" w:eastAsia="Palatino Linotype" w:hAnsi="Palatino Linotype" w:cs="Palatino Linotype"/>
+        </w:rPr>
+        <w:t xml:space="preserve"> statistical analysis plans</w:t>
+      </w:r>
+      <w:r>
+        <w:rPr>
+          <w:rFonts w:ascii="Palatino Linotype" w:eastAsia="Palatino Linotype" w:hAnsi="Palatino Linotype" w:cs="Palatino Linotype"/>
+        </w:rPr>
+        <w:t xml:space="preserve"> derived from the study protocol and case report form</w:t>
       </w:r>
     </w:p>
     <w:sectPr>
-      <w:headerReference w:type="default" r:id="rId11"/>
+      <w:headerReference w:type="default" r:id="rId13"/>
       <w:pgSz w:w="12240" w:h="15840"/>
       <w:pgMar w:top="720" w:right="720" w:bottom="720" w:left="720" w:header="0" w:footer="720" w:gutter="0"/>
       <w:pgNumType w:start="1"/>
@@ -3904,6 +3829,29 @@
       <w:contextualSpacing/>
     </w:pPr>
   </w:style>
+  <w:style w:type="character" w:styleId="Hyperlink">
+    <w:name w:val="Hyperlink"/>
+    <w:basedOn w:val="DefaultParagraphFont"/>
+    <w:uiPriority w:val="99"/>
+    <w:unhideWhenUsed/>
+    <w:rsid w:val="00AB5399"/>
+    <w:rPr>
+      <w:color w:val="0000FF" w:themeColor="hyperlink"/>
+      <w:u w:val="single"/>
+    </w:rPr>
+  </w:style>
+  <w:style w:type="character" w:styleId="UnresolvedMention">
+    <w:name w:val="Unresolved Mention"/>
+    <w:basedOn w:val="DefaultParagraphFont"/>
+    <w:uiPriority w:val="99"/>
+    <w:semiHidden/>
+    <w:unhideWhenUsed/>
+    <w:rsid w:val="00AB5399"/>
+    <w:rPr>
+      <w:color w:val="605E5C"/>
+      <w:shd w:val="clear" w:color="auto" w:fill="E1DFDD"/>
+    </w:rPr>
+  </w:style>
 </w:styles>
 </file>
 

</xml_diff>